<commit_message>
Refactor. Created New evolutionAlgorithm module for the generic evolution algorithm
</commit_message>
<xml_diff>
--- a/Readme.docx
+++ b/Readme.docx
@@ -277,7 +277,6 @@
       <w:pPr>
         <w:bidi/>
         <w:rPr>
-          <w:rFonts w:hint="cs"/>
           <w:rtl/>
           <w:lang w:val="en-US"/>
         </w:rPr>
@@ -369,14 +368,7 @@
           <w:rFonts w:hint="cs"/>
           <w:rtl/>
         </w:rPr>
-        <w:t xml:space="preserve">לאחר טעינת הקובץ למערכת, </w:t>
-      </w:r>
-      <w:r>
-        <w:rPr>
-          <w:rFonts w:hint="cs"/>
-          <w:rtl/>
-        </w:rPr>
-        <w:t xml:space="preserve">באופציה 2 </w:t>
+        <w:t xml:space="preserve">לאחר טעינת הקובץ למערכת, באופציה 2 </w:t>
       </w:r>
       <w:r>
         <w:rPr>
@@ -606,7 +598,6 @@
       <w:pPr>
         <w:bidi/>
         <w:rPr>
-          <w:rFonts w:hint="cs"/>
           <w:rtl/>
           <w:lang w:val="en-US"/>
         </w:rPr>
@@ -638,7 +629,6 @@
       <w:pPr>
         <w:bidi/>
         <w:rPr>
-          <w:rFonts w:hint="cs"/>
           <w:rtl/>
           <w:lang w:val="en-US"/>
         </w:rPr>
@@ -881,7 +871,6 @@
       <w:pPr>
         <w:bidi/>
         <w:rPr>
-          <w:rtl/>
           <w:lang w:val="en-US"/>
         </w:rPr>
       </w:pPr>
@@ -901,15 +890,185 @@
           <w:bCs/>
           <w:lang w:val="en-US"/>
         </w:rPr>
-        <w:t>logic</w:t>
-      </w:r>
-      <w:r>
-        <w:rPr>
-          <w:rFonts w:hint="cs"/>
-          <w:rtl/>
-          <w:lang w:val="en-US"/>
-        </w:rPr>
-        <w:t xml:space="preserve"> מתבצעים כל החישובים של האלגוריתם האבולוציוני, וכן המחלקות השונות ליצירת מערכת שעות.</w:t>
+        <w:t>evolutionAlgorithm</w:t>
+      </w:r>
+      <w:r>
+        <w:rPr>
+          <w:rFonts w:hint="cs"/>
+          <w:rtl/>
+          <w:lang w:val="en-US"/>
+        </w:rPr>
+        <w:t xml:space="preserve"> קיים כל מנוע האלגוריתם </w:t>
+      </w:r>
+      <w:r>
+        <w:rPr>
+          <w:rFonts w:hint="cs"/>
+          <w:rtl/>
+          <w:lang w:val="en-US"/>
+        </w:rPr>
+        <w:t>הכללי-</w:t>
+      </w:r>
+      <w:r>
+        <w:rPr>
+          <w:rFonts w:hint="cs"/>
+          <w:rtl/>
+          <w:lang w:val="en-US"/>
+        </w:rPr>
+        <w:t xml:space="preserve">גנרי בעזרתו ניתן לממש פתרון לבעיה כלשהית בעזרת האלגוריתם אבולוציוני. בו יש אינטרפייסים </w:t>
+      </w:r>
+      <w:r>
+        <w:rPr>
+          <w:lang w:val="en-US"/>
+        </w:rPr>
+        <w:t>Crossover, Selection, Solution, Problem</w:t>
+      </w:r>
+      <w:r>
+        <w:rPr>
+          <w:rFonts w:hint="cs"/>
+          <w:rtl/>
+          <w:lang w:val="en-US"/>
+        </w:rPr>
+        <w:t xml:space="preserve"> ומחלקות אבסטרקטיות </w:t>
+      </w:r>
+      <w:r>
+        <w:rPr>
+          <w:lang w:val="en-US"/>
+        </w:rPr>
+        <w:t>Mutation, Population</w:t>
+      </w:r>
+      <w:r>
+        <w:rPr>
+          <w:rFonts w:hint="cs"/>
+          <w:rtl/>
+          <w:lang w:val="en-US"/>
+        </w:rPr>
+        <w:t xml:space="preserve"> ו-</w:t>
+      </w:r>
+      <w:r>
+        <w:rPr>
+          <w:lang w:val="en-US"/>
+        </w:rPr>
+        <w:t>EvolutionEngine</w:t>
+      </w:r>
+      <w:r>
+        <w:rPr>
+          <w:rFonts w:hint="cs"/>
+          <w:rtl/>
+          <w:lang w:val="en-US"/>
+        </w:rPr>
+        <w:t>.</w:t>
+      </w:r>
+    </w:p>
+    <w:p>
+      <w:pPr>
+        <w:bidi/>
+        <w:rPr>
+          <w:rtl/>
+          <w:lang w:val="en-US"/>
+        </w:rPr>
+      </w:pPr>
+      <w:r>
+        <w:rPr>
+          <w:rFonts w:hint="cs"/>
+          <w:rtl/>
+          <w:lang w:val="en-US"/>
+        </w:rPr>
+        <w:t xml:space="preserve">ב </w:t>
+      </w:r>
+      <w:r>
+        <w:rPr>
+          <w:lang w:val="en-US"/>
+        </w:rPr>
+        <w:t>EvolutionEngine</w:t>
+      </w:r>
+      <w:r>
+        <w:rPr>
+          <w:rFonts w:hint="cs"/>
+          <w:rtl/>
+          <w:lang w:val="en-US"/>
+        </w:rPr>
+        <w:t xml:space="preserve"> מתבצע האלגוריתם עצמו. הוא מכיל שדה </w:t>
+      </w:r>
+      <w:r>
+        <w:rPr>
+          <w:lang w:val="en-US"/>
+        </w:rPr>
+        <w:t>population</w:t>
+      </w:r>
+      <w:r>
+        <w:rPr>
+          <w:rFonts w:hint="cs"/>
+          <w:rtl/>
+          <w:lang w:val="en-US"/>
+        </w:rPr>
+        <w:t xml:space="preserve"> כדי לתאר את האוכלוסיה. שדה </w:t>
+      </w:r>
+      <w:r>
+        <w:rPr>
+          <w:lang w:val="en-US"/>
+        </w:rPr>
+        <w:t>selection, crossover</w:t>
+      </w:r>
+      <w:r>
+        <w:rPr>
+          <w:rFonts w:hint="cs"/>
+          <w:rtl/>
+          <w:lang w:val="en-US"/>
+        </w:rPr>
+        <w:t xml:space="preserve"> ורשימה של </w:t>
+      </w:r>
+      <w:r>
+        <w:rPr>
+          <w:lang w:val="en-US"/>
+        </w:rPr>
+        <w:t>mutation</w:t>
+      </w:r>
+      <w:r>
+        <w:rPr>
+          <w:rFonts w:hint="cs"/>
+          <w:rtl/>
+          <w:lang w:val="en-US"/>
+        </w:rPr>
+        <w:t xml:space="preserve"> כדי להפעיל על האוכלוסיה ולמצוא את הדור הבא.</w:t>
+      </w:r>
+    </w:p>
+    <w:p>
+      <w:pPr>
+        <w:bidi/>
+        <w:rPr>
+          <w:rtl/>
+          <w:lang w:val="en-US"/>
+        </w:rPr>
+      </w:pPr>
+      <w:r>
+        <w:rPr>
+          <w:rFonts w:hint="cs"/>
+          <w:rtl/>
+          <w:lang w:val="en-US"/>
+        </w:rPr>
+        <w:t>כמו כן הוא שומר את ההיסטוריה של הפתרונות הטובים ביותר לפי המרווח שניתן לו בהפעלת האלגוריתם. בנוסף מכיל (</w:t>
+      </w:r>
+      <w:r>
+        <w:rPr>
+          <w:lang w:val="en-US"/>
+        </w:rPr>
+        <w:t>Supplier&lt;Boolean&gt;</w:t>
+      </w:r>
+      <w:r>
+        <w:rPr>
+          <w:rFonts w:hint="cs"/>
+          <w:rtl/>
+          <w:lang w:val="en-US"/>
+        </w:rPr>
+        <w:t xml:space="preserve">) תנאי עצירה, ורשימה של מאזינים למי שמעוניין לדעת מתי האלגוריתם </w:t>
+      </w:r>
+      <w:r>
+        <w:rPr>
+          <w:rFonts w:hint="cs"/>
+          <w:rtl/>
+          <w:lang w:val="en-US"/>
+        </w:rPr>
+        <w:t>מגיע</w:t>
       </w:r>
       <w:r>
         <w:rPr>
@@ -925,698 +1084,43 @@
           <w:rtl/>
           <w:lang w:val="en-US"/>
         </w:rPr>
-        <w:t xml:space="preserve">בו </w:t>
-      </w:r>
-      <w:r>
-        <w:rPr>
-          <w:rFonts w:hint="cs"/>
-          <w:rtl/>
-          <w:lang w:val="en-US"/>
-        </w:rPr>
-        <w:t>לא מתבצע שום פלט</w:t>
-      </w:r>
-      <w:r>
-        <w:rPr>
-          <w:rFonts w:hint="cs"/>
-          <w:rtl/>
-          <w:lang w:val="en-US"/>
-        </w:rPr>
-        <w:t>, ואינו עובד לבד ללא גורם נוסף שיתפעל אותו</w:t>
-      </w:r>
-      <w:r>
-        <w:rPr>
-          <w:rFonts w:hint="cs"/>
-          <w:rtl/>
-          <w:lang w:val="en-US"/>
-        </w:rPr>
-        <w:t>.</w:t>
-      </w:r>
-    </w:p>
-    <w:p>
-      <w:pPr>
-        <w:bidi/>
-        <w:rPr>
-          <w:rtl/>
-          <w:lang w:val="en-US"/>
-        </w:rPr>
-      </w:pPr>
-      <w:r>
-        <w:rPr>
-          <w:rFonts w:hint="cs"/>
-          <w:rtl/>
-          <w:lang w:val="en-US"/>
-        </w:rPr>
-        <w:t xml:space="preserve">תחת החבילה </w:t>
-      </w:r>
-      <w:r>
-        <w:rPr>
-          <w:lang w:val="en-US"/>
-        </w:rPr>
-        <w:t>timetable</w:t>
-      </w:r>
-      <w:r>
-        <w:rPr>
-          <w:rFonts w:hint="cs"/>
-          <w:rtl/>
-          <w:lang w:val="en-US"/>
-        </w:rPr>
-        <w:t xml:space="preserve"> ניתן למצוא את כל הדברים שמתקשרים לבעיה אותה אנו מנסים לפתור </w:t>
-      </w:r>
-      <w:r>
-        <w:rPr>
-          <w:rtl/>
-          <w:lang w:val="en-US"/>
-        </w:rPr>
-        <w:t>–</w:t>
-      </w:r>
-      <w:r>
-        <w:rPr>
-          <w:rFonts w:hint="cs"/>
-          <w:rtl/>
-          <w:lang w:val="en-US"/>
-        </w:rPr>
-        <w:t xml:space="preserve"> בעיית מערכת השעות. שם קיימת המחלקה </w:t>
-      </w:r>
-      <w:r>
-        <w:rPr>
-          <w:lang w:val="en-US"/>
-        </w:rPr>
-        <w:t>TimeTable</w:t>
-      </w:r>
-      <w:r>
-        <w:rPr>
-          <w:rFonts w:hint="cs"/>
-          <w:rtl/>
-          <w:lang w:val="en-US"/>
-        </w:rPr>
-        <w:t xml:space="preserve"> - </w:t>
-      </w:r>
-      <w:r>
-        <w:rPr>
-          <w:rFonts w:hint="cs"/>
-          <w:rtl/>
-          <w:lang w:val="en-US"/>
-        </w:rPr>
-        <w:t>הפתרון עצמו</w:t>
-      </w:r>
-      <w:r>
-        <w:rPr>
-          <w:rFonts w:hint="cs"/>
-          <w:rtl/>
-          <w:lang w:val="en-US"/>
-        </w:rPr>
-        <w:t>. המכיל רשימה של שיעורים(מחלקת שיעור מכיל יום, שעה, מורה, כיתה, קורס). בנוסף שם קיימים כל החוקים האפשריים שחלים על מערכת השעות</w:t>
-      </w:r>
-      <w:r>
-        <w:rPr>
-          <w:rFonts w:hint="cs"/>
-          <w:rtl/>
-          <w:lang w:val="en-US"/>
-        </w:rPr>
-        <w:t>.</w:t>
-      </w:r>
-    </w:p>
-    <w:p>
-      <w:pPr>
-        <w:bidi/>
-        <w:rPr>
-          <w:rtl/>
-          <w:lang w:val="en-US"/>
-        </w:rPr>
-      </w:pPr>
-      <w:r>
-        <w:rPr>
-          <w:rFonts w:hint="cs"/>
-          <w:rtl/>
-          <w:lang w:val="en-US"/>
-        </w:rPr>
-        <w:t xml:space="preserve">תחת החבילה </w:t>
-      </w:r>
-      <w:r>
-        <w:rPr>
-          <w:lang w:val="en-US"/>
-        </w:rPr>
-        <w:t>schema</w:t>
-      </w:r>
-      <w:r>
-        <w:rPr>
-          <w:rFonts w:hint="cs"/>
-          <w:rtl/>
-          <w:lang w:val="en-US"/>
-        </w:rPr>
-        <w:t xml:space="preserve"> נמצא הקוד המג'ונרט מקובץ </w:t>
-      </w:r>
-      <w:r>
-        <w:rPr>
-          <w:lang w:val="en-US"/>
-        </w:rPr>
-        <w:t>xsd</w:t>
-      </w:r>
-      <w:r>
-        <w:rPr>
-          <w:rFonts w:hint="cs"/>
-          <w:rtl/>
-          <w:lang w:val="en-US"/>
-        </w:rPr>
-        <w:t xml:space="preserve"> (הנמצא התיקייה </w:t>
-      </w:r>
-      <w:r>
-        <w:rPr>
-          <w:lang w:val="en-US"/>
-        </w:rPr>
-        <w:t>resources</w:t>
-      </w:r>
-      <w:r>
-        <w:rPr>
-          <w:rFonts w:hint="cs"/>
-          <w:rtl/>
-          <w:lang w:val="en-US"/>
-        </w:rPr>
-        <w:t xml:space="preserve"> בלוגיקה). בנוסף אליו קיימת מחלקה </w:t>
-      </w:r>
-      <w:r>
-        <w:rPr>
-          <w:lang w:val="en-US"/>
-        </w:rPr>
-        <w:t>XMLExtractor</w:t>
-      </w:r>
-      <w:r>
-        <w:rPr>
-          <w:rFonts w:cs="Arial" w:hint="cs"/>
-          <w:rtl/>
-          <w:lang w:val="en-US"/>
-        </w:rPr>
-        <w:t xml:space="preserve"> </w:t>
-      </w:r>
-      <w:r>
-        <w:rPr>
-          <w:rFonts w:cs="Arial" w:hint="cs"/>
-          <w:rtl/>
-          <w:lang w:val="en-US"/>
-        </w:rPr>
-        <w:t>שבה מטודות בכדי לחלץ חלקים שונים מתוך קובץ ה</w:t>
-      </w:r>
-      <w:r>
-        <w:rPr>
-          <w:rFonts w:cs="Arial"/>
-          <w:lang w:val="en-US"/>
-        </w:rPr>
-        <w:t>xml</w:t>
-      </w:r>
-      <w:r>
-        <w:rPr>
-          <w:rFonts w:cs="Arial" w:hint="cs"/>
-          <w:rtl/>
-          <w:lang w:val="en-US"/>
-        </w:rPr>
-        <w:t xml:space="preserve"> ולייצר עבורם את האובייקטים עם הפרמטרים הדרושים בקובץ. </w:t>
-      </w:r>
-      <w:r>
-        <w:rPr>
-          <w:rFonts w:hint="cs"/>
-          <w:rtl/>
-          <w:lang w:val="en-US"/>
-        </w:rPr>
-        <w:t xml:space="preserve">במידה </w:t>
-      </w:r>
-      <w:r>
-        <w:rPr>
-          <w:rFonts w:hint="cs"/>
-          <w:rtl/>
-          <w:lang w:val="en-US"/>
-        </w:rPr>
-        <w:t xml:space="preserve">ומשהו נכשל, נזרקת שגיאה </w:t>
-      </w:r>
-      <w:r>
-        <w:rPr>
-          <w:lang w:val="en-US"/>
-        </w:rPr>
-        <w:t>XMLExtractException</w:t>
-      </w:r>
-      <w:r>
-        <w:rPr>
-          <w:rFonts w:hint="cs"/>
-          <w:rtl/>
-          <w:lang w:val="en-US"/>
-        </w:rPr>
-        <w:t xml:space="preserve"> עם פירוט היכן הייתה הבעיה.</w:t>
-      </w:r>
-      <w:r>
-        <w:rPr>
-          <w:rFonts w:hint="cs"/>
-          <w:rtl/>
-          <w:lang w:val="en-US"/>
-        </w:rPr>
-        <w:t xml:space="preserve"> </w:t>
-      </w:r>
-      <w:r>
-        <w:rPr>
-          <w:rFonts w:hint="cs"/>
-          <w:rtl/>
-          <w:lang w:val="en-US"/>
-        </w:rPr>
-        <w:t xml:space="preserve">המחלקה </w:t>
-      </w:r>
-      <w:r>
-        <w:rPr>
-          <w:lang w:val="en-US"/>
-        </w:rPr>
-        <w:t>TTEvoEngineCreator</w:t>
-      </w:r>
-      <w:r>
-        <w:rPr>
-          <w:rFonts w:hint="cs"/>
-          <w:rtl/>
-          <w:lang w:val="en-US"/>
-        </w:rPr>
-        <w:t xml:space="preserve"> יוצר אובייקט </w:t>
-      </w:r>
-      <w:r>
-        <w:rPr>
-          <w:lang w:val="en-US"/>
-        </w:rPr>
-        <w:t>XMLExtractor</w:t>
-      </w:r>
-      <w:r>
-        <w:rPr>
-          <w:rFonts w:hint="cs"/>
-          <w:rtl/>
-          <w:lang w:val="en-US"/>
-        </w:rPr>
-        <w:t xml:space="preserve"> </w:t>
-      </w:r>
-      <w:r>
-        <w:rPr>
-          <w:rFonts w:hint="cs"/>
-          <w:rtl/>
-          <w:lang w:val="en-US"/>
-        </w:rPr>
-        <w:t xml:space="preserve">וקורת למטודות השונות </w:t>
-      </w:r>
-      <w:r>
-        <w:rPr>
-          <w:rFonts w:hint="cs"/>
-          <w:rtl/>
-          <w:lang w:val="en-US"/>
-        </w:rPr>
-        <w:t>בכדי ליצור את מנוע האלגוריתם האבולוציוני דרך קובץ ה</w:t>
-      </w:r>
-      <w:r>
-        <w:rPr>
-          <w:lang w:val="en-US"/>
-        </w:rPr>
-        <w:t>xml</w:t>
-      </w:r>
-      <w:r>
-        <w:rPr>
-          <w:rFonts w:hint="cs"/>
-          <w:rtl/>
-          <w:lang w:val="en-US"/>
-        </w:rPr>
-        <w:t>.</w:t>
-      </w:r>
-    </w:p>
-    <w:p>
-      <w:pPr>
-        <w:bidi/>
-        <w:rPr>
-          <w:rtl/>
-          <w:lang w:val="en-US"/>
-        </w:rPr>
-      </w:pPr>
-      <w:r>
-        <w:rPr>
-          <w:rFonts w:hint="cs"/>
-          <w:rtl/>
-          <w:lang w:val="en-US"/>
-        </w:rPr>
-        <w:t xml:space="preserve">בחבילה </w:t>
-      </w:r>
-      <w:r>
-        <w:rPr>
-          <w:lang w:val="en-US"/>
-        </w:rPr>
-        <w:t>evoAlgorithm</w:t>
-      </w:r>
-      <w:r>
-        <w:rPr>
-          <w:rFonts w:hint="cs"/>
-          <w:rtl/>
-          <w:lang w:val="en-US"/>
-        </w:rPr>
-        <w:t xml:space="preserve"> קיים כל מנוע האלגוריתם הגנרי בעזרתו ניתן לממש פתרון לבעיה כלשהית בעזרת האלגוריתם אבולוציוני</w:t>
-      </w:r>
-      <w:r>
-        <w:rPr>
-          <w:rFonts w:hint="cs"/>
-          <w:rtl/>
-          <w:lang w:val="en-US"/>
-        </w:rPr>
-        <w:t xml:space="preserve">. בו יש אינטרפייסים </w:t>
-      </w:r>
-      <w:r>
-        <w:rPr>
-          <w:lang w:val="en-US"/>
-        </w:rPr>
-        <w:t>Crossover, Selection, Solution, Problem</w:t>
-      </w:r>
-      <w:r>
-        <w:rPr>
-          <w:rFonts w:hint="cs"/>
-          <w:rtl/>
-          <w:lang w:val="en-US"/>
-        </w:rPr>
-        <w:t xml:space="preserve"> ומחלקות אבסטרקטיות </w:t>
-      </w:r>
-      <w:r>
-        <w:rPr>
-          <w:lang w:val="en-US"/>
-        </w:rPr>
-        <w:t>Mutation, Population</w:t>
-      </w:r>
-      <w:r>
-        <w:rPr>
-          <w:rFonts w:hint="cs"/>
-          <w:rtl/>
-          <w:lang w:val="en-US"/>
-        </w:rPr>
-        <w:t xml:space="preserve"> ו-</w:t>
-      </w:r>
-      <w:r>
-        <w:rPr>
-          <w:lang w:val="en-US"/>
-        </w:rPr>
-        <w:t>EvolutionEngine</w:t>
-      </w:r>
-      <w:r>
-        <w:rPr>
-          <w:rFonts w:hint="cs"/>
-          <w:rtl/>
-          <w:lang w:val="en-US"/>
-        </w:rPr>
-        <w:t>.</w:t>
-      </w:r>
-    </w:p>
-    <w:p>
-      <w:pPr>
-        <w:bidi/>
-        <w:rPr>
-          <w:rtl/>
-          <w:lang w:val="en-US"/>
-        </w:rPr>
-      </w:pPr>
-      <w:r>
-        <w:rPr>
-          <w:rFonts w:hint="cs"/>
-          <w:rtl/>
-          <w:lang w:val="en-US"/>
-        </w:rPr>
-        <w:t xml:space="preserve">ב </w:t>
-      </w:r>
-      <w:r>
-        <w:rPr>
+        <w:t>לדורות</w:t>
+      </w:r>
+      <w:r>
+        <w:rPr>
+          <w:rFonts w:hint="cs"/>
+          <w:rtl/>
+          <w:lang w:val="en-US"/>
+        </w:rPr>
+        <w:t xml:space="preserve"> לפי המרווח שביקשנו ממנו, וכן מתי האלגוריתם מסיים.</w:t>
+      </w:r>
+    </w:p>
+    <w:p>
+      <w:pPr>
+        <w:bidi/>
+        <w:rPr>
+          <w:rtl/>
+          <w:lang w:val="en-US"/>
+        </w:rPr>
+      </w:pPr>
+    </w:p>
+    <w:p>
+      <w:pPr>
+        <w:bidi/>
+        <w:rPr>
+          <w:rtl/>
+          <w:lang w:val="en-US"/>
+        </w:rPr>
+      </w:pPr>
+      <w:r>
+        <w:rPr>
+          <w:rFonts w:hint="cs"/>
           <w:b/>
           <w:bCs/>
-          <w:lang w:val="en-US"/>
-        </w:rPr>
-        <w:t>EvolutionEngine</w:t>
-      </w:r>
-      <w:r>
-        <w:rPr>
-          <w:rFonts w:hint="cs"/>
-          <w:rtl/>
-          <w:lang w:val="en-US"/>
-        </w:rPr>
-        <w:t xml:space="preserve"> מתבצע האלגוריתם עצמו. הוא מכיל שדה </w:t>
-      </w:r>
-      <w:r>
-        <w:rPr>
-          <w:lang w:val="en-US"/>
-        </w:rPr>
-        <w:t>population</w:t>
-      </w:r>
-      <w:r>
-        <w:rPr>
-          <w:rFonts w:hint="cs"/>
-          <w:rtl/>
-          <w:lang w:val="en-US"/>
-        </w:rPr>
-        <w:t xml:space="preserve"> כדי לתאר את האוכלוסיה. שדה </w:t>
-      </w:r>
-      <w:r>
-        <w:rPr>
-          <w:lang w:val="en-US"/>
-        </w:rPr>
-        <w:t>selection, crossover</w:t>
-      </w:r>
-      <w:r>
-        <w:rPr>
-          <w:rFonts w:hint="cs"/>
-          <w:rtl/>
-          <w:lang w:val="en-US"/>
-        </w:rPr>
-        <w:t xml:space="preserve"> </w:t>
-      </w:r>
-      <w:r>
-        <w:rPr>
-          <w:rFonts w:hint="cs"/>
-          <w:rtl/>
-          <w:lang w:val="en-US"/>
-        </w:rPr>
-        <w:t xml:space="preserve">ורשימה של </w:t>
-      </w:r>
-      <w:r>
-        <w:rPr>
-          <w:lang w:val="en-US"/>
-        </w:rPr>
-        <w:t>mutation</w:t>
-      </w:r>
-      <w:r>
-        <w:rPr>
-          <w:rFonts w:hint="cs"/>
-          <w:rtl/>
-          <w:lang w:val="en-US"/>
-        </w:rPr>
-        <w:t xml:space="preserve"> כדי להפעיל על האוכלוסיה ולמצוא את הדור הבא.</w:t>
-      </w:r>
-    </w:p>
-    <w:p>
-      <w:pPr>
-        <w:bidi/>
-        <w:rPr>
-          <w:rtl/>
-          <w:lang w:val="en-US"/>
-        </w:rPr>
-      </w:pPr>
-      <w:r>
-        <w:rPr>
-          <w:rFonts w:hint="cs"/>
-          <w:rtl/>
-          <w:lang w:val="en-US"/>
-        </w:rPr>
-        <w:t>כמו כן הוא שומר את ההיסטוריה של הפתרונות הטובים ביותר לפי המרווח שניתן לו בהפעלת האלגוריתם. בנוסף מכיל (</w:t>
-      </w:r>
-      <w:r>
-        <w:rPr>
-          <w:lang w:val="en-US"/>
-        </w:rPr>
-        <w:t>Supplier&lt;Boolean&gt;</w:t>
-      </w:r>
-      <w:r>
-        <w:rPr>
-          <w:rFonts w:hint="cs"/>
-          <w:rtl/>
-          <w:lang w:val="en-US"/>
-        </w:rPr>
-        <w:t>) תנאי עצירה</w:t>
-      </w:r>
-      <w:r>
-        <w:rPr>
-          <w:rFonts w:hint="cs"/>
-          <w:rtl/>
-          <w:lang w:val="en-US"/>
-        </w:rPr>
-        <w:t xml:space="preserve">, ורשימה של מאזינים למי שמעוניין לדעת מתי האלגוריתם הגיע לדור </w:t>
-      </w:r>
-      <w:r>
-        <w:rPr>
-          <w:rFonts w:hint="cs"/>
-          <w:lang w:val="en-US"/>
-        </w:rPr>
-        <w:t>X</w:t>
-      </w:r>
-      <w:r>
-        <w:rPr>
-          <w:rFonts w:hint="cs"/>
-          <w:rtl/>
-          <w:lang w:val="en-US"/>
-        </w:rPr>
-        <w:t xml:space="preserve"> </w:t>
-      </w:r>
-      <w:r>
-        <w:rPr>
-          <w:rFonts w:hint="cs"/>
-          <w:rtl/>
-          <w:lang w:val="en-US"/>
-        </w:rPr>
-        <w:t>לפי המרווח שביקשנו ממנו, וכן מתי האלגוריתם מסיים.</w:t>
-      </w:r>
-    </w:p>
-    <w:p>
-      <w:pPr>
-        <w:bidi/>
-        <w:rPr>
-          <w:rFonts w:hint="cs"/>
-          <w:rtl/>
-          <w:lang w:val="en-US"/>
-        </w:rPr>
-      </w:pPr>
-      <w:r>
-        <w:rPr>
-          <w:rFonts w:hint="cs"/>
-          <w:rtl/>
-          <w:lang w:val="en-US"/>
-        </w:rPr>
-        <w:t xml:space="preserve">כמו כן קיימת בפנים חבילה </w:t>
-      </w:r>
-      <w:r>
-        <w:rPr>
-          <w:lang w:val="en-US"/>
-        </w:rPr>
-        <w:t>timeTableEvolution</w:t>
-      </w:r>
-      <w:r>
-        <w:rPr>
-          <w:rFonts w:hint="cs"/>
-          <w:rtl/>
-          <w:lang w:val="en-US"/>
-        </w:rPr>
-        <w:t xml:space="preserve"> שהיא מספקת את המחלקות הקונקרטיות עבור הבעיה של מערכת השעות.</w:t>
-      </w:r>
-      <w:r>
-        <w:rPr>
-          <w:rFonts w:hint="cs"/>
-          <w:rtl/>
-          <w:lang w:val="en-US"/>
-        </w:rPr>
-        <w:t xml:space="preserve"> מחלקות ה </w:t>
-      </w:r>
-      <w:r>
-        <w:rPr>
-          <w:lang w:val="en-US"/>
-        </w:rPr>
-        <w:t>crossover, mutations, selection</w:t>
-      </w:r>
-      <w:r>
-        <w:rPr>
-          <w:rFonts w:hint="cs"/>
-          <w:rtl/>
-          <w:lang w:val="en-US"/>
-        </w:rPr>
-        <w:t>. כמו כן האוכלוסיה הספציפית, וכן הבעיה הספציפית.</w:t>
-      </w:r>
-      <w:r>
-        <w:rPr>
-          <w:rFonts w:hint="cs"/>
-          <w:rtl/>
-          <w:lang w:val="en-US"/>
-        </w:rPr>
-        <w:t xml:space="preserve"> ואליהם קיימים </w:t>
-      </w:r>
-      <w:r>
-        <w:rPr>
-          <w:lang w:val="en-US"/>
-        </w:rPr>
-        <w:t>factories</w:t>
-      </w:r>
-      <w:r>
-        <w:rPr>
-          <w:rFonts w:hint="cs"/>
-          <w:rtl/>
-          <w:lang w:val="en-US"/>
-        </w:rPr>
-        <w:t xml:space="preserve"> שונים בכדי ליצור את האובייקטים השונים. </w:t>
-      </w:r>
-    </w:p>
-    <w:p>
-      <w:pPr>
-        <w:bidi/>
-        <w:rPr>
-          <w:rtl/>
-          <w:lang w:val="en-US"/>
-        </w:rPr>
-      </w:pPr>
-      <w:r>
-        <w:rPr>
-          <w:rFonts w:hint="cs"/>
-          <w:rtl/>
-          <w:lang w:val="en-US"/>
-        </w:rPr>
-        <w:t xml:space="preserve">בלוקיגה גם קיימת מחלקה </w:t>
-      </w:r>
-      <w:r>
-        <w:rPr>
-          <w:lang w:val="en-US"/>
-        </w:rPr>
-        <w:t>evoEngineSettingsWrapper</w:t>
-      </w:r>
-      <w:r>
-        <w:rPr>
-          <w:rFonts w:hint="cs"/>
-          <w:rtl/>
-          <w:lang w:val="en-US"/>
-        </w:rPr>
-        <w:t xml:space="preserve"> שסך הכל מעבירה פרמטרים ממנוע האלגוריתם (ולא נותן לבצע השמות</w:t>
-      </w:r>
-      <w:r>
-        <w:rPr>
-          <w:rFonts w:hint="cs"/>
-          <w:rtl/>
-          <w:lang w:val="en-US"/>
-        </w:rPr>
-        <w:t xml:space="preserve"> אלא רק קריאו</w:t>
-      </w:r>
-      <w:r>
-        <w:rPr>
-          <w:rFonts w:hint="cs"/>
-          <w:rtl/>
-          <w:lang w:val="en-US"/>
-        </w:rPr>
-        <w:t>ת</w:t>
-      </w:r>
-      <w:r>
-        <w:rPr>
-          <w:rFonts w:hint="cs"/>
-          <w:rtl/>
-          <w:lang w:val="en-US"/>
-        </w:rPr>
-        <w:t xml:space="preserve"> של נתונים</w:t>
-      </w:r>
-      <w:r>
-        <w:rPr>
-          <w:rFonts w:hint="cs"/>
-          <w:rtl/>
-          <w:lang w:val="en-US"/>
-        </w:rPr>
-        <w:t>)</w:t>
-      </w:r>
-    </w:p>
-    <w:p>
-      <w:pPr>
-        <w:bidi/>
-        <w:rPr>
-          <w:rFonts w:hint="cs"/>
-          <w:rtl/>
-          <w:lang w:val="en-US"/>
-        </w:rPr>
-      </w:pPr>
-      <w:r>
-        <w:rPr>
-          <w:rFonts w:hint="cs"/>
-          <w:rtl/>
-          <w:lang w:val="en-US"/>
-        </w:rPr>
-        <w:t xml:space="preserve">ומחלקת </w:t>
+          <w:rtl/>
+          <w:lang w:val="en-US"/>
+        </w:rPr>
+        <w:t xml:space="preserve">במודול </w:t>
       </w:r>
       <w:r>
         <w:rPr>
@@ -1624,6 +1128,569 @@
           <w:bCs/>
           <w:lang w:val="en-US"/>
         </w:rPr>
+        <w:t>logic</w:t>
+      </w:r>
+      <w:r>
+        <w:rPr>
+          <w:rFonts w:hint="cs"/>
+          <w:rtl/>
+          <w:lang w:val="en-US"/>
+        </w:rPr>
+        <w:t xml:space="preserve"> מממשים את כל הטיפוסים הנדרשים לאלגוריתם האבולוציוני שפותר את בעיית מערכת השעות.</w:t>
+      </w:r>
+      <w:r>
+        <w:rPr>
+          <w:rFonts w:hint="cs"/>
+          <w:rtl/>
+          <w:lang w:val="en-US"/>
+        </w:rPr>
+        <w:t xml:space="preserve"> </w:t>
+      </w:r>
+      <w:r>
+        <w:rPr>
+          <w:rFonts w:hint="cs"/>
+          <w:rtl/>
+          <w:lang w:val="en-US"/>
+        </w:rPr>
+        <w:t xml:space="preserve">ולכן, מכיל את </w:t>
+      </w:r>
+      <w:r>
+        <w:rPr>
+          <w:rFonts w:hint="cs"/>
+          <w:rtl/>
+          <w:lang w:val="en-US"/>
+        </w:rPr>
+        <w:t>המחלקות השונות ליצירת מערכת שעות.</w:t>
+      </w:r>
+      <w:r>
+        <w:rPr>
+          <w:rFonts w:hint="cs"/>
+          <w:rtl/>
+          <w:lang w:val="en-US"/>
+        </w:rPr>
+        <w:t xml:space="preserve"> </w:t>
+      </w:r>
+      <w:r>
+        <w:rPr>
+          <w:rFonts w:hint="cs"/>
+          <w:rtl/>
+          <w:lang w:val="en-US"/>
+        </w:rPr>
+        <w:t xml:space="preserve">בו </w:t>
+      </w:r>
+      <w:r>
+        <w:rPr>
+          <w:rFonts w:hint="cs"/>
+          <w:rtl/>
+          <w:lang w:val="en-US"/>
+        </w:rPr>
+        <w:t>לא מתבצע שום פלט</w:t>
+      </w:r>
+      <w:r>
+        <w:rPr>
+          <w:rFonts w:hint="cs"/>
+          <w:rtl/>
+          <w:lang w:val="en-US"/>
+        </w:rPr>
+        <w:t>, ואינו עובד לבד ללא גורם נוסף שיתפעל אותו</w:t>
+      </w:r>
+      <w:r>
+        <w:rPr>
+          <w:rFonts w:hint="cs"/>
+          <w:rtl/>
+          <w:lang w:val="en-US"/>
+        </w:rPr>
+        <w:t>.</w:t>
+      </w:r>
+    </w:p>
+    <w:p>
+      <w:pPr>
+        <w:bidi/>
+        <w:rPr>
+          <w:rtl/>
+          <w:lang w:val="en-US"/>
+        </w:rPr>
+      </w:pPr>
+      <w:r>
+        <w:rPr>
+          <w:rFonts w:hint="cs"/>
+          <w:rtl/>
+          <w:lang w:val="en-US"/>
+        </w:rPr>
+        <w:t xml:space="preserve">תחת החבילה </w:t>
+      </w:r>
+      <w:r>
+        <w:rPr>
+          <w:lang w:val="en-US"/>
+        </w:rPr>
+        <w:t>timetable</w:t>
+      </w:r>
+      <w:r>
+        <w:rPr>
+          <w:rFonts w:hint="cs"/>
+          <w:rtl/>
+          <w:lang w:val="en-US"/>
+        </w:rPr>
+        <w:t xml:space="preserve"> ניתן למצוא את כל הדברים שמתקשרים לבעיה אותה אנו מנסים לפתור </w:t>
+      </w:r>
+      <w:r>
+        <w:rPr>
+          <w:rtl/>
+          <w:lang w:val="en-US"/>
+        </w:rPr>
+        <w:t>–</w:t>
+      </w:r>
+      <w:r>
+        <w:rPr>
+          <w:rFonts w:hint="cs"/>
+          <w:rtl/>
+          <w:lang w:val="en-US"/>
+        </w:rPr>
+        <w:t xml:space="preserve"> בעיית מערכת השעות. שם קיימת המחלקה </w:t>
+      </w:r>
+      <w:r>
+        <w:rPr>
+          <w:lang w:val="en-US"/>
+        </w:rPr>
+        <w:t>TimeTable</w:t>
+      </w:r>
+      <w:r>
+        <w:rPr>
+          <w:rFonts w:hint="cs"/>
+          <w:rtl/>
+          <w:lang w:val="en-US"/>
+        </w:rPr>
+        <w:t xml:space="preserve"> - הפתרון עצמו. המכיל רשימה של שיעורים(מחלקת שיעור מכיל יום, שעה, מורה, כיתה, קורס). בנוסף שם קיימים כל החוקים האפשריים שחלים על מערכת השעות</w:t>
+      </w:r>
+      <w:r>
+        <w:rPr>
+          <w:rFonts w:hint="cs"/>
+          <w:rtl/>
+          <w:lang w:val="en-US"/>
+        </w:rPr>
+        <w:t>.</w:t>
+      </w:r>
+    </w:p>
+    <w:p>
+      <w:pPr>
+        <w:bidi/>
+        <w:rPr>
+          <w:rtl/>
+          <w:lang w:val="en-US"/>
+        </w:rPr>
+      </w:pPr>
+      <w:r>
+        <w:rPr>
+          <w:rFonts w:hint="cs"/>
+          <w:rtl/>
+          <w:lang w:val="en-US"/>
+        </w:rPr>
+        <w:t xml:space="preserve">תחת החבילה </w:t>
+      </w:r>
+      <w:r>
+        <w:rPr>
+          <w:lang w:val="en-US"/>
+        </w:rPr>
+        <w:t>schema</w:t>
+      </w:r>
+      <w:r>
+        <w:rPr>
+          <w:rFonts w:hint="cs"/>
+          <w:rtl/>
+          <w:lang w:val="en-US"/>
+        </w:rPr>
+        <w:t xml:space="preserve"> נמצא הקוד המג'ונרט מקובץ </w:t>
+      </w:r>
+      <w:r>
+        <w:rPr>
+          <w:lang w:val="en-US"/>
+        </w:rPr>
+        <w:t>xsd</w:t>
+      </w:r>
+      <w:r>
+        <w:rPr>
+          <w:rFonts w:hint="cs"/>
+          <w:rtl/>
+          <w:lang w:val="en-US"/>
+        </w:rPr>
+        <w:t xml:space="preserve"> (הנמצא התיקייה </w:t>
+      </w:r>
+      <w:r>
+        <w:rPr>
+          <w:lang w:val="en-US"/>
+        </w:rPr>
+        <w:t>resources</w:t>
+      </w:r>
+      <w:r>
+        <w:rPr>
+          <w:rFonts w:hint="cs"/>
+          <w:rtl/>
+          <w:lang w:val="en-US"/>
+        </w:rPr>
+        <w:t xml:space="preserve"> בלוגיקה). בנוסף אליו קיימת מחלקה </w:t>
+      </w:r>
+      <w:r>
+        <w:rPr>
+          <w:lang w:val="en-US"/>
+        </w:rPr>
+        <w:t>XMLExtractor</w:t>
+      </w:r>
+      <w:r>
+        <w:rPr>
+          <w:rFonts w:cs="Arial" w:hint="cs"/>
+          <w:rtl/>
+          <w:lang w:val="en-US"/>
+        </w:rPr>
+        <w:t xml:space="preserve"> </w:t>
+      </w:r>
+      <w:r>
+        <w:rPr>
+          <w:rFonts w:cs="Arial" w:hint="cs"/>
+          <w:rtl/>
+          <w:lang w:val="en-US"/>
+        </w:rPr>
+        <w:t>שבה מטודות בכדי לחלץ חלקים שונים מתוך קובץ ה</w:t>
+      </w:r>
+      <w:r>
+        <w:rPr>
+          <w:rFonts w:cs="Arial"/>
+          <w:lang w:val="en-US"/>
+        </w:rPr>
+        <w:t>xml</w:t>
+      </w:r>
+      <w:r>
+        <w:rPr>
+          <w:rFonts w:cs="Arial" w:hint="cs"/>
+          <w:rtl/>
+          <w:lang w:val="en-US"/>
+        </w:rPr>
+        <w:t xml:space="preserve"> ולייצר עבורם את האובייקטים עם הפרמטרים הדרושים בקובץ. </w:t>
+      </w:r>
+      <w:r>
+        <w:rPr>
+          <w:rFonts w:hint="cs"/>
+          <w:rtl/>
+          <w:lang w:val="en-US"/>
+        </w:rPr>
+        <w:t xml:space="preserve">במידה </w:t>
+      </w:r>
+      <w:r>
+        <w:rPr>
+          <w:rFonts w:hint="cs"/>
+          <w:rtl/>
+          <w:lang w:val="en-US"/>
+        </w:rPr>
+        <w:t xml:space="preserve">ומשהו נכשל, נזרקת שגיאה </w:t>
+      </w:r>
+      <w:r>
+        <w:rPr>
+          <w:lang w:val="en-US"/>
+        </w:rPr>
+        <w:t>XMLExtractException</w:t>
+      </w:r>
+      <w:r>
+        <w:rPr>
+          <w:rFonts w:hint="cs"/>
+          <w:rtl/>
+          <w:lang w:val="en-US"/>
+        </w:rPr>
+        <w:t xml:space="preserve"> עם פירוט היכן הייתה הבעיה.</w:t>
+      </w:r>
+      <w:r>
+        <w:rPr>
+          <w:rFonts w:hint="cs"/>
+          <w:rtl/>
+          <w:lang w:val="en-US"/>
+        </w:rPr>
+        <w:t xml:space="preserve"> </w:t>
+      </w:r>
+      <w:r>
+        <w:rPr>
+          <w:rFonts w:hint="cs"/>
+          <w:rtl/>
+          <w:lang w:val="en-US"/>
+        </w:rPr>
+        <w:t xml:space="preserve">המחלקה </w:t>
+      </w:r>
+      <w:r>
+        <w:rPr>
+          <w:lang w:val="en-US"/>
+        </w:rPr>
+        <w:t>TTEvoEngineCreator</w:t>
+      </w:r>
+      <w:r>
+        <w:rPr>
+          <w:rFonts w:hint="cs"/>
+          <w:rtl/>
+          <w:lang w:val="en-US"/>
+        </w:rPr>
+        <w:t xml:space="preserve"> יוצר אובייקט </w:t>
+      </w:r>
+      <w:r>
+        <w:rPr>
+          <w:lang w:val="en-US"/>
+        </w:rPr>
+        <w:t>XMLExtractor</w:t>
+      </w:r>
+      <w:r>
+        <w:rPr>
+          <w:rFonts w:hint="cs"/>
+          <w:rtl/>
+          <w:lang w:val="en-US"/>
+        </w:rPr>
+        <w:t xml:space="preserve"> </w:t>
+      </w:r>
+      <w:r>
+        <w:rPr>
+          <w:rFonts w:hint="cs"/>
+          <w:rtl/>
+          <w:lang w:val="en-US"/>
+        </w:rPr>
+        <w:t xml:space="preserve">וקורת למטודות השונות </w:t>
+      </w:r>
+      <w:r>
+        <w:rPr>
+          <w:rFonts w:hint="cs"/>
+          <w:rtl/>
+          <w:lang w:val="en-US"/>
+        </w:rPr>
+        <w:t>בכדי ליצור את מנוע האלגוריתם האבולוציוני דרך קובץ ה</w:t>
+      </w:r>
+      <w:r>
+        <w:rPr>
+          <w:lang w:val="en-US"/>
+        </w:rPr>
+        <w:t>xml</w:t>
+      </w:r>
+      <w:r>
+        <w:rPr>
+          <w:rFonts w:hint="cs"/>
+          <w:rtl/>
+          <w:lang w:val="en-US"/>
+        </w:rPr>
+        <w:t>.</w:t>
+      </w:r>
+    </w:p>
+    <w:p>
+      <w:pPr>
+        <w:bidi/>
+        <w:rPr>
+          <w:rtl/>
+          <w:lang w:val="en-US"/>
+        </w:rPr>
+      </w:pPr>
+      <w:r>
+        <w:rPr>
+          <w:rFonts w:hint="cs"/>
+          <w:rtl/>
+          <w:lang w:val="en-US"/>
+        </w:rPr>
+        <w:t>חבילה</w:t>
+      </w:r>
+      <w:r>
+        <w:rPr>
+          <w:rFonts w:hint="cs"/>
+          <w:rtl/>
+          <w:lang w:val="en-US"/>
+        </w:rPr>
+        <w:t xml:space="preserve"> </w:t>
+      </w:r>
+      <w:r>
+        <w:rPr>
+          <w:lang w:val="en-US"/>
+        </w:rPr>
+        <w:t>timeTableEvolution</w:t>
+      </w:r>
+      <w:r>
+        <w:rPr>
+          <w:rFonts w:hint="cs"/>
+          <w:rtl/>
+          <w:lang w:val="en-US"/>
+        </w:rPr>
+        <w:t xml:space="preserve"> מספקת את המחלקות הקונקרטיות עבור הבעיה של מערכת השעות</w:t>
+      </w:r>
+      <w:r>
+        <w:rPr>
+          <w:rFonts w:hint="cs"/>
+          <w:rtl/>
+          <w:lang w:val="en-US"/>
+        </w:rPr>
+        <w:t xml:space="preserve"> -</w:t>
+      </w:r>
+      <w:r>
+        <w:rPr>
+          <w:rFonts w:hint="cs"/>
+          <w:rtl/>
+          <w:lang w:val="en-US"/>
+        </w:rPr>
+        <w:t xml:space="preserve"> מחלקות ה</w:t>
+      </w:r>
+      <w:r>
+        <w:rPr>
+          <w:rFonts w:hint="cs"/>
+          <w:rtl/>
+          <w:lang w:val="en-US"/>
+        </w:rPr>
+        <w:t>מממשות את</w:t>
+      </w:r>
+      <w:r>
+        <w:rPr>
+          <w:rFonts w:hint="cs"/>
+          <w:rtl/>
+          <w:lang w:val="en-US"/>
+        </w:rPr>
+        <w:t xml:space="preserve"> </w:t>
+      </w:r>
+      <w:r>
+        <w:rPr>
+          <w:lang w:val="en-US"/>
+        </w:rPr>
+        <w:t>crossover, mutation, selection</w:t>
+      </w:r>
+      <w:r>
+        <w:rPr>
+          <w:lang w:val="en-US"/>
+        </w:rPr>
+        <w:t>, proble</w:t>
+      </w:r>
+      <w:r>
+        <w:rPr>
+          <w:rFonts w:hint="cs"/>
+          <w:rtl/>
+          <w:lang w:val="en-US"/>
+        </w:rPr>
+        <w:t>...</w:t>
+      </w:r>
+      <w:r>
+        <w:rPr>
+          <w:rFonts w:hint="cs"/>
+          <w:rtl/>
+          <w:lang w:val="en-US"/>
+        </w:rPr>
+        <w:t xml:space="preserve"> כמו כן האוכלוסיה הספציפית, וכן הבעיה הספציפית.</w:t>
+      </w:r>
+      <w:r>
+        <w:rPr>
+          <w:rFonts w:hint="cs"/>
+          <w:rtl/>
+          <w:lang w:val="en-US"/>
+        </w:rPr>
+        <w:t xml:space="preserve"> ואליהם קיימים </w:t>
+      </w:r>
+      <w:r>
+        <w:rPr>
+          <w:lang w:val="en-US"/>
+        </w:rPr>
+        <w:t>factories</w:t>
+      </w:r>
+      <w:r>
+        <w:rPr>
+          <w:rFonts w:hint="cs"/>
+          <w:rtl/>
+          <w:lang w:val="en-US"/>
+        </w:rPr>
+        <w:t xml:space="preserve"> שונים בכדי ליצור את האובייקטים השונים</w:t>
+      </w:r>
+      <w:r>
+        <w:rPr>
+          <w:rFonts w:hint="cs"/>
+          <w:rtl/>
+          <w:lang w:val="en-US"/>
+        </w:rPr>
+        <w:t xml:space="preserve"> לפי הדרישה</w:t>
+      </w:r>
+      <w:r>
+        <w:rPr>
+          <w:rFonts w:hint="cs"/>
+          <w:rtl/>
+          <w:lang w:val="en-US"/>
+        </w:rPr>
+        <w:t xml:space="preserve">. </w:t>
+      </w:r>
+    </w:p>
+    <w:p>
+      <w:pPr>
+        <w:bidi/>
+        <w:rPr>
+          <w:rtl/>
+          <w:lang w:val="en-US"/>
+        </w:rPr>
+      </w:pPr>
+      <w:r>
+        <w:rPr>
+          <w:rFonts w:hint="cs"/>
+          <w:rtl/>
+          <w:lang w:val="en-US"/>
+        </w:rPr>
+        <w:t xml:space="preserve">בלוקיגה גם קיימת מחלקה </w:t>
+      </w:r>
+      <w:r>
+        <w:rPr>
+          <w:lang w:val="en-US"/>
+        </w:rPr>
+        <w:t>evoEngineSettingsWrapper</w:t>
+      </w:r>
+      <w:r>
+        <w:rPr>
+          <w:rFonts w:hint="cs"/>
+          <w:rtl/>
+          <w:lang w:val="en-US"/>
+        </w:rPr>
+        <w:t xml:space="preserve"> שסך הכל מעבירה פרמטרים ממנוע האלגוריתם (ולא נותן לבצע השמות</w:t>
+      </w:r>
+      <w:r>
+        <w:rPr>
+          <w:rFonts w:hint="cs"/>
+          <w:rtl/>
+          <w:lang w:val="en-US"/>
+        </w:rPr>
+        <w:t xml:space="preserve"> אלא רק קריאו</w:t>
+      </w:r>
+      <w:r>
+        <w:rPr>
+          <w:rFonts w:hint="cs"/>
+          <w:rtl/>
+          <w:lang w:val="en-US"/>
+        </w:rPr>
+        <w:t>ת</w:t>
+      </w:r>
+      <w:r>
+        <w:rPr>
+          <w:rFonts w:hint="cs"/>
+          <w:rtl/>
+          <w:lang w:val="en-US"/>
+        </w:rPr>
+        <w:t xml:space="preserve"> של נתונים</w:t>
+      </w:r>
+      <w:r>
+        <w:rPr>
+          <w:rFonts w:hint="cs"/>
+          <w:rtl/>
+          <w:lang w:val="en-US"/>
+        </w:rPr>
+        <w:t>)</w:t>
+      </w:r>
+    </w:p>
+    <w:p>
+      <w:pPr>
+        <w:bidi/>
+        <w:rPr>
+          <w:rtl/>
+          <w:lang w:val="en-US"/>
+        </w:rPr>
+      </w:pPr>
+      <w:r>
+        <w:rPr>
+          <w:rFonts w:hint="cs"/>
+          <w:rtl/>
+          <w:lang w:val="en-US"/>
+        </w:rPr>
+        <w:t xml:space="preserve">ומחלקת </w:t>
+      </w:r>
+      <w:r>
+        <w:rPr>
+          <w:lang w:val="en-US"/>
+        </w:rPr>
         <w:t>Engine</w:t>
       </w:r>
       <w:r>
@@ -1670,7 +1737,23 @@
           <w:rtl/>
           <w:lang w:val="en-US"/>
         </w:rPr>
-        <w:t xml:space="preserve"> והפעלתו.</w:t>
+        <w:t xml:space="preserve"> הפעלתו</w:t>
+      </w:r>
+      <w:r>
+        <w:rPr>
+          <w:rFonts w:hint="cs"/>
+          <w:rtl/>
+          <w:lang w:val="en-US"/>
+        </w:rPr>
+        <w:t xml:space="preserve"> והפסקתו בכל בקשה</w:t>
+      </w:r>
+      <w:r>
+        <w:rPr>
+          <w:rFonts w:hint="cs"/>
+          <w:rtl/>
+          <w:lang w:val="en-US"/>
+        </w:rPr>
+        <w:t>.</w:t>
       </w:r>
     </w:p>
     <w:sectPr>

</xml_diff>

<commit_message>
remove lesson deepcopy that took extra time
</commit_message>
<xml_diff>
--- a/Readme.docx
+++ b/Readme.docx
@@ -104,15 +104,29 @@
         </w:rPr>
         <w:t xml:space="preserve">מייל: </w:t>
       </w:r>
-      <w:hyperlink r:id="rId4" w:history="1">
-        <w:r>
-          <w:rPr>
-            <w:rStyle w:val="Hyperlink"/>
-            <w:lang w:val="en-US"/>
-          </w:rPr>
-          <w:t>itamaraa@mta.ac.il</w:t>
-        </w:r>
-      </w:hyperlink>
+      <w:r>
+        <w:fldChar w:fldCharType="begin"/>
+      </w:r>
+      <w:r>
+        <w:instrText xml:space="preserve"> HYPERLINK "mailto:itamaraa@mta.ac.il" </w:instrText>
+      </w:r>
+      <w:r>
+        <w:fldChar w:fldCharType="separate"/>
+      </w:r>
+      <w:r>
+        <w:rPr>
+          <w:rStyle w:val="Hyperlink"/>
+          <w:lang w:val="en-US"/>
+        </w:rPr>
+        <w:t>itamaraa@mta.ac.il</w:t>
+      </w:r>
+      <w:r>
+        <w:rPr>
+          <w:rStyle w:val="Hyperlink"/>
+          <w:lang w:val="en-US"/>
+        </w:rPr>
+        <w:fldChar w:fldCharType="end"/>
+      </w:r>
     </w:p>
     <w:p>
       <w:pPr>
@@ -647,7 +661,6 @@
         </w:pBdr>
         <w:bidi/>
         <w:rPr>
-          <w:rFonts w:hint="cs"/>
           <w:rtl/>
           <w:lang w:val="en-US"/>
         </w:rPr>
@@ -829,7 +842,6 @@
         </w:pBdr>
         <w:bidi/>
         <w:rPr>
-          <w:rFonts w:hint="cs"/>
           <w:rtl/>
           <w:lang w:val="en-US"/>
         </w:rPr>
@@ -899,6 +911,7 @@
         </w:rPr>
         <w:t xml:space="preserve">במודול </w:t>
       </w:r>
+      <w:proofErr w:type="spellStart"/>
       <w:r>
         <w:rPr>
           <w:b/>
@@ -907,6 +920,7 @@
         </w:rPr>
         <w:t>ui</w:t>
       </w:r>
+      <w:proofErr w:type="spellEnd"/>
       <w:r>
         <w:rPr>
           <w:rFonts w:hint="cs"/>
@@ -963,12 +977,14 @@
         </w:rPr>
         <w:t xml:space="preserve">ב </w:t>
       </w:r>
+      <w:proofErr w:type="spellStart"/>
       <w:r>
         <w:rPr>
           <w:lang w:val="en-US"/>
         </w:rPr>
         <w:t>ApplicationMenus</w:t>
       </w:r>
+      <w:proofErr w:type="spellEnd"/>
       <w:r>
         <w:rPr>
           <w:rFonts w:hint="cs"/>
@@ -1135,12 +1151,28 @@
         </w:rPr>
         <w:t xml:space="preserve">מחלקות </w:t>
       </w:r>
-      <w:r>
-        <w:rPr>
-          <w:lang w:val="en-US"/>
-        </w:rPr>
-        <w:t>EvoInfoOutput, TimeTableInfoOutput</w:t>
-      </w:r>
+      <w:proofErr w:type="spellStart"/>
+      <w:r>
+        <w:rPr>
+          <w:lang w:val="en-US"/>
+        </w:rPr>
+        <w:t>EvoInfoOutput</w:t>
+      </w:r>
+      <w:proofErr w:type="spellEnd"/>
+      <w:r>
+        <w:rPr>
+          <w:lang w:val="en-US"/>
+        </w:rPr>
+        <w:t xml:space="preserve">, </w:t>
+      </w:r>
+      <w:proofErr w:type="spellStart"/>
+      <w:r>
+        <w:rPr>
+          <w:lang w:val="en-US"/>
+        </w:rPr>
+        <w:t>TimeTableInfoOutput</w:t>
+      </w:r>
+      <w:proofErr w:type="spellEnd"/>
       <w:r>
         <w:rPr>
           <w:rFonts w:hint="cs"/>
@@ -1206,6 +1238,7 @@
         </w:rPr>
         <w:t xml:space="preserve">במודול </w:t>
       </w:r>
+      <w:proofErr w:type="spellStart"/>
       <w:r>
         <w:rPr>
           <w:b/>
@@ -1214,6 +1247,7 @@
         </w:rPr>
         <w:t>evolutionAlgorithm</w:t>
       </w:r>
+      <w:proofErr w:type="spellEnd"/>
       <w:r>
         <w:rPr>
           <w:rFonts w:hint="cs"/>
@@ -1266,12 +1300,14 @@
         </w:rPr>
         <w:t xml:space="preserve"> ו-</w:t>
       </w:r>
+      <w:proofErr w:type="spellStart"/>
       <w:r>
         <w:rPr>
           <w:lang w:val="en-US"/>
         </w:rPr>
         <w:t>EvolutionEngine</w:t>
       </w:r>
+      <w:proofErr w:type="spellEnd"/>
       <w:r>
         <w:rPr>
           <w:rFonts w:hint="cs"/>
@@ -1297,12 +1333,14 @@
         </w:rPr>
         <w:t xml:space="preserve">ב </w:t>
       </w:r>
+      <w:proofErr w:type="spellStart"/>
       <w:r>
         <w:rPr>
           <w:lang w:val="en-US"/>
         </w:rPr>
         <w:t>EvolutionEngine</w:t>
       </w:r>
+      <w:proofErr w:type="spellEnd"/>
       <w:r>
         <w:rPr>
           <w:rFonts w:hint="cs"/>
@@ -1570,12 +1608,14 @@
         </w:rPr>
         <w:t xml:space="preserve"> בעיית מערכת השעות. שם קיימת המחלקה </w:t>
       </w:r>
+      <w:proofErr w:type="spellStart"/>
       <w:r>
         <w:rPr>
           <w:lang w:val="en-US"/>
         </w:rPr>
         <w:t>TimeTable</w:t>
       </w:r>
+      <w:proofErr w:type="spellEnd"/>
       <w:r>
         <w:rPr>
           <w:rFonts w:hint="cs"/>
@@ -1623,12 +1663,14 @@
         </w:rPr>
         <w:t xml:space="preserve"> נמצא הקוד המג'ונרט מקובץ </w:t>
       </w:r>
+      <w:proofErr w:type="spellStart"/>
       <w:r>
         <w:rPr>
           <w:lang w:val="en-US"/>
         </w:rPr>
         <w:t>xsd</w:t>
       </w:r>
+      <w:proofErr w:type="spellEnd"/>
       <w:r>
         <w:rPr>
           <w:rFonts w:hint="cs"/>
@@ -1651,12 +1693,14 @@
         </w:rPr>
         <w:t xml:space="preserve"> בלוגיקה). בנוסף אליו קיימת מחלקה </w:t>
       </w:r>
+      <w:proofErr w:type="spellStart"/>
       <w:r>
         <w:rPr>
           <w:lang w:val="en-US"/>
         </w:rPr>
         <w:t>XMLExtractor</w:t>
       </w:r>
+      <w:proofErr w:type="spellEnd"/>
       <w:r>
         <w:rPr>
           <w:rFonts w:cs="Arial" w:hint="cs"/>
@@ -1704,12 +1748,14 @@
         </w:rPr>
         <w:t xml:space="preserve">ומשהו נכשל, נזרקת שגיאה </w:t>
       </w:r>
+      <w:proofErr w:type="spellStart"/>
       <w:r>
         <w:rPr>
           <w:lang w:val="en-US"/>
         </w:rPr>
         <w:t>XMLExtractException</w:t>
       </w:r>
+      <w:proofErr w:type="spellEnd"/>
       <w:r>
         <w:rPr>
           <w:rFonts w:hint="cs"/>
@@ -1734,12 +1780,14 @@
         </w:rPr>
         <w:t xml:space="preserve">המחלקה </w:t>
       </w:r>
+      <w:proofErr w:type="spellStart"/>
       <w:r>
         <w:rPr>
           <w:lang w:val="en-US"/>
         </w:rPr>
         <w:t>TTEvoEngineCreator</w:t>
       </w:r>
+      <w:proofErr w:type="spellEnd"/>
       <w:r>
         <w:rPr>
           <w:rFonts w:hint="cs"/>
@@ -1748,12 +1796,14 @@
         </w:rPr>
         <w:t xml:space="preserve"> יוצר אובייקט </w:t>
       </w:r>
+      <w:proofErr w:type="spellStart"/>
       <w:r>
         <w:rPr>
           <w:lang w:val="en-US"/>
         </w:rPr>
         <w:t>XMLExtractor</w:t>
       </w:r>
+      <w:proofErr w:type="spellEnd"/>
       <w:r>
         <w:rPr>
           <w:rFonts w:hint="cs"/>
@@ -1817,12 +1867,14 @@
         </w:rPr>
         <w:t xml:space="preserve"> </w:t>
       </w:r>
+      <w:proofErr w:type="spellStart"/>
       <w:r>
         <w:rPr>
           <w:lang w:val="en-US"/>
         </w:rPr>
         <w:t>timeTableEvolution</w:t>
       </w:r>
+      <w:proofErr w:type="spellEnd"/>
       <w:r>
         <w:rPr>
           <w:rFonts w:hint="cs"/>
@@ -1873,8 +1925,16 @@
         <w:rPr>
           <w:lang w:val="en-US"/>
         </w:rPr>
-        <w:t>, proble</w:t>
-      </w:r>
+        <w:t xml:space="preserve">, </w:t>
+      </w:r>
+      <w:proofErr w:type="spellStart"/>
+      <w:r>
+        <w:rPr>
+          <w:lang w:val="en-US"/>
+        </w:rPr>
+        <w:t>proble</w:t>
+      </w:r>
+      <w:proofErr w:type="spellEnd"/>
       <w:r>
         <w:rPr>
           <w:rFonts w:hint="cs"/>
@@ -1946,12 +2006,14 @@
         </w:rPr>
         <w:t xml:space="preserve">בלוקיגה גם קיימת מחלקה </w:t>
       </w:r>
+      <w:proofErr w:type="spellStart"/>
       <w:r>
         <w:rPr>
           <w:lang w:val="en-US"/>
         </w:rPr>
         <w:t>evoEngineSettingsWrapper</w:t>
       </w:r>
+      <w:proofErr w:type="spellEnd"/>
       <w:r>
         <w:rPr>
           <w:rFonts w:hint="cs"/>
@@ -2023,12 +2085,14 @@
         </w:rPr>
         <w:t xml:space="preserve"> שמנהלת את כל הלוגיקה. היא מחזיקה את מנוע האלגוריתם, ומציגה דרך </w:t>
       </w:r>
+      <w:proofErr w:type="spellStart"/>
       <w:r>
         <w:rPr>
           <w:lang w:val="en-US"/>
         </w:rPr>
         <w:t>evoEngineSettingsWrapper</w:t>
       </w:r>
+      <w:proofErr w:type="spellEnd"/>
       <w:r>
         <w:rPr>
           <w:rFonts w:hint="cs"/>

</xml_diff>

<commit_message>
Fixed save/load bug with multi-threaded, and the option to enable/disable it in runtime
</commit_message>
<xml_diff>
--- a/Readme.docx
+++ b/Readme.docx
@@ -444,6 +444,7 @@
         <w:bidi/>
         <w:rPr>
           <w:rtl/>
+          <w:lang w:val="en-US"/>
         </w:rPr>
       </w:pPr>
       <w:r>
@@ -459,6 +460,69 @@
       <w:pPr>
         <w:bidi/>
         <w:rPr>
+          <w:rFonts w:hint="cs"/>
+          <w:rtl/>
+        </w:rPr>
+      </w:pPr>
+      <w:r>
+        <w:rPr>
+          <w:rFonts w:hint="cs"/>
+          <w:rtl/>
+          <w:lang w:val="en-US"/>
+        </w:rPr>
+        <w:t xml:space="preserve">** </w:t>
+      </w:r>
+      <w:r>
+        <w:rPr>
+          <w:rFonts w:hint="cs"/>
+          <w:rtl/>
+          <w:lang w:val="en-US"/>
+        </w:rPr>
+        <w:t xml:space="preserve">אפשרות 8 מקנה למשתמש את האופציה </w:t>
+      </w:r>
+      <w:r>
+        <w:rPr>
+          <w:rFonts w:hint="cs"/>
+          <w:rtl/>
+          <w:lang w:val="en-US"/>
+        </w:rPr>
+        <w:t xml:space="preserve">לבחור האם </w:t>
+      </w:r>
+      <w:r>
+        <w:rPr>
+          <w:rFonts w:hint="cs"/>
+          <w:rtl/>
+          <w:lang w:val="en-US"/>
+        </w:rPr>
+        <w:t xml:space="preserve">המערכת תפעל כ </w:t>
+      </w:r>
+      <w:r>
+        <w:rPr>
+          <w:lang w:val="en-US"/>
+        </w:rPr>
+        <w:t>multi-threaded</w:t>
+      </w:r>
+      <w:r>
+        <w:rPr>
+          <w:rFonts w:hint="cs"/>
+          <w:rtl/>
+          <w:lang w:val="en-US"/>
+        </w:rPr>
+        <w:t xml:space="preserve"> או לא</w:t>
+      </w:r>
+      <w:r>
+        <w:rPr>
+          <w:rFonts w:hint="cs"/>
+          <w:rtl/>
+          <w:lang w:val="en-US"/>
+        </w:rPr>
+        <w:t>.</w:t>
+      </w:r>
+    </w:p>
+    <w:p>
+      <w:pPr>
+        <w:bidi/>
+        <w:rPr>
           <w:rtl/>
         </w:rPr>
       </w:pPr>
@@ -474,7 +538,7 @@
           <w:rFonts w:hint="cs"/>
           <w:rtl/>
         </w:rPr>
-        <w:t>8</w:t>
+        <w:t>9</w:t>
       </w:r>
       <w:r>
         <w:rPr>
@@ -781,9 +845,6 @@
           <w:bottom w:val="single" w:sz="6" w:space="1" w:color="auto"/>
         </w:pBdr>
         <w:bidi/>
-        <w:rPr>
-          <w:rtl/>
-        </w:rPr>
       </w:pPr>
       <w:r>
         <w:rPr>
@@ -833,6 +894,124 @@
           <w:rtl/>
         </w:rPr>
         <w:t>)</w:t>
+      </w:r>
+    </w:p>
+    <w:p>
+      <w:pPr>
+        <w:pBdr>
+          <w:bottom w:val="single" w:sz="6" w:space="1" w:color="auto"/>
+        </w:pBdr>
+        <w:bidi/>
+        <w:rPr>
+          <w:rtl/>
+          <w:lang w:val="en-US"/>
+        </w:rPr>
+      </w:pPr>
+      <w:r>
+        <w:rPr>
+          <w:rFonts w:hint="cs"/>
+          <w:rtl/>
+          <w:lang w:val="en-US"/>
+        </w:rPr>
+        <w:t>* האלגוריתם מודיע כאשר הוא מגיע לתנאי העציר</w:t>
+      </w:r>
+      <w:r>
+        <w:rPr>
+          <w:rFonts w:hint="cs"/>
+          <w:rtl/>
+          <w:lang w:val="en-US"/>
+        </w:rPr>
+        <w:t>ה</w:t>
+      </w:r>
+      <w:r>
+        <w:rPr>
+          <w:rFonts w:hint="cs"/>
+          <w:rtl/>
+          <w:lang w:val="en-US"/>
+        </w:rPr>
+        <w:t>.</w:t>
+      </w:r>
+    </w:p>
+    <w:p>
+      <w:pPr>
+        <w:pBdr>
+          <w:bottom w:val="single" w:sz="6" w:space="1" w:color="auto"/>
+        </w:pBdr>
+        <w:bidi/>
+        <w:rPr>
+          <w:rtl/>
+          <w:lang w:val="en-US"/>
+        </w:rPr>
+      </w:pPr>
+    </w:p>
+    <w:p>
+      <w:pPr>
+        <w:pBdr>
+          <w:bottom w:val="single" w:sz="6" w:space="1" w:color="auto"/>
+        </w:pBdr>
+        <w:bidi/>
+        <w:rPr>
+          <w:lang w:val="en-US"/>
+        </w:rPr>
+      </w:pPr>
+      <w:r>
+        <w:rPr>
+          <w:rFonts w:hint="cs"/>
+          <w:rtl/>
+          <w:lang w:val="en-US"/>
+        </w:rPr>
+        <w:t xml:space="preserve">- </w:t>
+      </w:r>
+      <w:r>
+        <w:rPr>
+          <w:rFonts w:hint="cs"/>
+          <w:rtl/>
+          <w:lang w:val="en-US"/>
+        </w:rPr>
+        <w:t>בעזרת שימוש נכון של המוטציות, כן הגעתי בכל הפעמים לפתרון אופטימלי בקובץ הגדול.</w:t>
+      </w:r>
+      <w:r>
+        <w:rPr>
+          <w:rFonts w:hint="cs"/>
+          <w:rtl/>
+          <w:lang w:val="en-US"/>
+        </w:rPr>
+        <w:t xml:space="preserve"> (במקרה הטוב ביותר בתוך 400 דורות)</w:t>
+      </w:r>
+    </w:p>
+    <w:p>
+      <w:pPr>
+        <w:pBdr>
+          <w:bottom w:val="single" w:sz="6" w:space="1" w:color="auto"/>
+        </w:pBdr>
+        <w:bidi/>
+        <w:rPr>
+          <w:lang w:val="en-US"/>
+        </w:rPr>
+      </w:pPr>
+      <w:r>
+        <w:rPr>
+          <w:rFonts w:hint="cs"/>
+          <w:rtl/>
+          <w:lang w:val="en-US"/>
+        </w:rPr>
+        <w:t xml:space="preserve">- </w:t>
+      </w:r>
+      <w:r>
+        <w:rPr>
+          <w:rFonts w:hint="cs"/>
+          <w:rtl/>
+          <w:lang w:val="en-US"/>
+        </w:rPr>
+        <w:t>אין מגבלה על מספר הדורות שהאפליקציה יכולה לרוץ (הגעתי ל 1.2 מיליון</w:t>
+      </w:r>
+      <w:r>
+        <w:rPr>
+          <w:rFonts w:hint="cs"/>
+          <w:rtl/>
+          <w:lang w:val="en-US"/>
+        </w:rPr>
+        <w:t xml:space="preserve"> דורות בלילה)</w:t>
       </w:r>
     </w:p>
     <w:p>

</xml_diff>

<commit_message>
Added a new crossover
</commit_message>
<xml_diff>
--- a/Readme.docx
+++ b/Readme.docx
@@ -104,29 +104,15 @@
         </w:rPr>
         <w:t xml:space="preserve">מייל: </w:t>
       </w:r>
-      <w:r>
-        <w:fldChar w:fldCharType="begin"/>
-      </w:r>
-      <w:r>
-        <w:instrText xml:space="preserve"> HYPERLINK "mailto:itamaraa@mta.ac.il" </w:instrText>
-      </w:r>
-      <w:r>
-        <w:fldChar w:fldCharType="separate"/>
-      </w:r>
-      <w:r>
-        <w:rPr>
-          <w:rStyle w:val="Hyperlink"/>
-          <w:lang w:val="en-US"/>
-        </w:rPr>
-        <w:t>itamaraa@mta.ac.il</w:t>
-      </w:r>
-      <w:r>
-        <w:rPr>
-          <w:rStyle w:val="Hyperlink"/>
-          <w:lang w:val="en-US"/>
-        </w:rPr>
-        <w:fldChar w:fldCharType="end"/>
-      </w:r>
+      <w:hyperlink r:id="rId4" w:history="1">
+        <w:r>
+          <w:rPr>
+            <w:rStyle w:val="Hyperlink"/>
+            <w:lang w:val="en-US"/>
+          </w:rPr>
+          <w:t>itamaraa@mta.ac.il</w:t>
+        </w:r>
+      </w:hyperlink>
     </w:p>
     <w:p>
       <w:pPr>
@@ -460,8 +446,8 @@
       <w:pPr>
         <w:bidi/>
         <w:rPr>
-          <w:rFonts w:hint="cs"/>
-          <w:rtl/>
+          <w:rtl/>
+          <w:lang w:val="en-US"/>
         </w:rPr>
       </w:pPr>
       <w:r>
@@ -517,6 +503,54 @@
           <w:lang w:val="en-US"/>
         </w:rPr>
         <w:t>.</w:t>
+      </w:r>
+    </w:p>
+    <w:p>
+      <w:pPr>
+        <w:bidi/>
+        <w:ind w:firstLine="720"/>
+        <w:rPr>
+          <w:rFonts w:hint="cs"/>
+          <w:rtl/>
+        </w:rPr>
+      </w:pPr>
+      <w:r>
+        <w:rPr>
+          <w:rFonts w:hint="cs"/>
+          <w:rtl/>
+          <w:lang w:val="en-US"/>
+        </w:rPr>
+        <w:t>(</w:t>
+      </w:r>
+      <w:r>
+        <w:rPr>
+          <w:rFonts w:hint="cs"/>
+          <w:rtl/>
+          <w:lang w:val="en-US"/>
+        </w:rPr>
+        <w:t>ה</w:t>
+      </w:r>
+      <w:r>
+        <w:rPr>
+          <w:rFonts w:hint="cs"/>
+          <w:rtl/>
+          <w:lang w:val="en-US"/>
+        </w:rPr>
+        <w:t xml:space="preserve">מצב התחלתי של האפליקציה הוא ב </w:t>
+      </w:r>
+      <w:r>
+        <w:rPr>
+          <w:lang w:val="en-US"/>
+        </w:rPr>
+        <w:t>multi-threaded</w:t>
+      </w:r>
+      <w:r>
+        <w:rPr>
+          <w:rFonts w:hint="cs"/>
+          <w:rtl/>
+          <w:lang w:val="en-US"/>
+        </w:rPr>
+        <w:t>).</w:t>
       </w:r>
     </w:p>
     <w:p>
@@ -766,7 +800,27 @@
           <w:rFonts w:hint="cs"/>
           <w:rtl/>
         </w:rPr>
-        <w:t>* כאשר האלגוריתם עובד,</w:t>
+        <w:t>* כאשר האלגוריתם עובד</w:t>
+      </w:r>
+      <w:r>
+        <w:rPr>
+          <w:rFonts w:hint="cs"/>
+          <w:rtl/>
+        </w:rPr>
+        <w:t xml:space="preserve"> במצב </w:t>
+      </w:r>
+      <w:r>
+        <w:rPr>
+          <w:lang w:val="en-US"/>
+        </w:rPr>
+        <w:t>multi-threaded</w:t>
+      </w:r>
+      <w:r>
+        <w:rPr>
+          <w:rFonts w:hint="cs"/>
+          <w:rtl/>
+        </w:rPr>
+        <w:t>,</w:t>
       </w:r>
       <w:r>
         <w:rPr>
@@ -820,7 +874,37 @@
           <w:rtl/>
           <w:lang w:val="en-US"/>
         </w:rPr>
-        <w:t xml:space="preserve">* אם האלגוריתם </w:t>
+        <w:t xml:space="preserve">* </w:t>
+      </w:r>
+      <w:r>
+        <w:rPr>
+          <w:rFonts w:hint="cs"/>
+          <w:rtl/>
+          <w:lang w:val="en-US"/>
+        </w:rPr>
+        <w:t xml:space="preserve">במצב </w:t>
+      </w:r>
+      <w:r>
+        <w:rPr>
+          <w:lang w:val="en-US"/>
+        </w:rPr>
+        <w:t>multi-threaded</w:t>
+      </w:r>
+      <w:r>
+        <w:rPr>
+          <w:rFonts w:hint="cs"/>
+          <w:rtl/>
+          <w:lang w:val="en-US"/>
+        </w:rPr>
+        <w:t xml:space="preserve">, </w:t>
+      </w:r>
+      <w:r>
+        <w:rPr>
+          <w:rFonts w:hint="cs"/>
+          <w:rtl/>
+          <w:lang w:val="en-US"/>
+        </w:rPr>
+        <w:t xml:space="preserve">אם האלגוריתם </w:t>
       </w:r>
       <w:r>
         <w:rPr>
@@ -836,7 +920,7 @@
           <w:rtl/>
           <w:lang w:val="en-US"/>
         </w:rPr>
-        <w:t xml:space="preserve"> ויוצאים מהמערכת, מפסיקים אותו ומקבלים את תוצאת הסיום רגע לפני היציאה.</w:t>
+        <w:t>ויוצאים מהמערכת, מפסיקים אותו ומקבלים את תוצאת הסיום רגע לפני היציאה.</w:t>
       </w:r>
     </w:p>
     <w:p>
@@ -1090,7 +1174,6 @@
         </w:rPr>
         <w:t xml:space="preserve">במודול </w:t>
       </w:r>
-      <w:proofErr w:type="spellStart"/>
       <w:r>
         <w:rPr>
           <w:b/>
@@ -1099,7 +1182,6 @@
         </w:rPr>
         <w:t>ui</w:t>
       </w:r>
-      <w:proofErr w:type="spellEnd"/>
       <w:r>
         <w:rPr>
           <w:rFonts w:hint="cs"/>
@@ -1156,14 +1238,12 @@
         </w:rPr>
         <w:t xml:space="preserve">ב </w:t>
       </w:r>
-      <w:proofErr w:type="spellStart"/>
       <w:r>
         <w:rPr>
           <w:lang w:val="en-US"/>
         </w:rPr>
         <w:t>ApplicationMenus</w:t>
       </w:r>
-      <w:proofErr w:type="spellEnd"/>
       <w:r>
         <w:rPr>
           <w:rFonts w:hint="cs"/>
@@ -1330,28 +1410,12 @@
         </w:rPr>
         <w:t xml:space="preserve">מחלקות </w:t>
       </w:r>
-      <w:proofErr w:type="spellStart"/>
-      <w:r>
-        <w:rPr>
-          <w:lang w:val="en-US"/>
-        </w:rPr>
-        <w:t>EvoInfoOutput</w:t>
-      </w:r>
-      <w:proofErr w:type="spellEnd"/>
-      <w:r>
-        <w:rPr>
-          <w:lang w:val="en-US"/>
-        </w:rPr>
-        <w:t xml:space="preserve">, </w:t>
-      </w:r>
-      <w:proofErr w:type="spellStart"/>
-      <w:r>
-        <w:rPr>
-          <w:lang w:val="en-US"/>
-        </w:rPr>
-        <w:t>TimeTableInfoOutput</w:t>
-      </w:r>
-      <w:proofErr w:type="spellEnd"/>
+      <w:r>
+        <w:rPr>
+          <w:lang w:val="en-US"/>
+        </w:rPr>
+        <w:t>EvoInfoOutput, TimeTableInfoOutput</w:t>
+      </w:r>
       <w:r>
         <w:rPr>
           <w:rFonts w:hint="cs"/>
@@ -1417,7 +1481,6 @@
         </w:rPr>
         <w:t xml:space="preserve">במודול </w:t>
       </w:r>
-      <w:proofErr w:type="spellStart"/>
       <w:r>
         <w:rPr>
           <w:b/>
@@ -1426,7 +1489,6 @@
         </w:rPr>
         <w:t>evolutionAlgorithm</w:t>
       </w:r>
-      <w:proofErr w:type="spellEnd"/>
       <w:r>
         <w:rPr>
           <w:rFonts w:hint="cs"/>
@@ -1479,14 +1541,12 @@
         </w:rPr>
         <w:t xml:space="preserve"> ו-</w:t>
       </w:r>
-      <w:proofErr w:type="spellStart"/>
       <w:r>
         <w:rPr>
           <w:lang w:val="en-US"/>
         </w:rPr>
         <w:t>EvolutionEngine</w:t>
       </w:r>
-      <w:proofErr w:type="spellEnd"/>
       <w:r>
         <w:rPr>
           <w:rFonts w:hint="cs"/>
@@ -1512,14 +1572,12 @@
         </w:rPr>
         <w:t xml:space="preserve">ב </w:t>
       </w:r>
-      <w:proofErr w:type="spellStart"/>
       <w:r>
         <w:rPr>
           <w:lang w:val="en-US"/>
         </w:rPr>
         <w:t>EvolutionEngine</w:t>
       </w:r>
-      <w:proofErr w:type="spellEnd"/>
       <w:r>
         <w:rPr>
           <w:rFonts w:hint="cs"/>
@@ -1787,14 +1845,12 @@
         </w:rPr>
         <w:t xml:space="preserve"> בעיית מערכת השעות. שם קיימת המחלקה </w:t>
       </w:r>
-      <w:proofErr w:type="spellStart"/>
       <w:r>
         <w:rPr>
           <w:lang w:val="en-US"/>
         </w:rPr>
         <w:t>TimeTable</w:t>
       </w:r>
-      <w:proofErr w:type="spellEnd"/>
       <w:r>
         <w:rPr>
           <w:rFonts w:hint="cs"/>
@@ -1842,14 +1898,12 @@
         </w:rPr>
         <w:t xml:space="preserve"> נמצא הקוד המג'ונרט מקובץ </w:t>
       </w:r>
-      <w:proofErr w:type="spellStart"/>
       <w:r>
         <w:rPr>
           <w:lang w:val="en-US"/>
         </w:rPr>
         <w:t>xsd</w:t>
       </w:r>
-      <w:proofErr w:type="spellEnd"/>
       <w:r>
         <w:rPr>
           <w:rFonts w:hint="cs"/>
@@ -1872,14 +1926,12 @@
         </w:rPr>
         <w:t xml:space="preserve"> בלוגיקה). בנוסף אליו קיימת מחלקה </w:t>
       </w:r>
-      <w:proofErr w:type="spellStart"/>
       <w:r>
         <w:rPr>
           <w:lang w:val="en-US"/>
         </w:rPr>
         <w:t>XMLExtractor</w:t>
       </w:r>
-      <w:proofErr w:type="spellEnd"/>
       <w:r>
         <w:rPr>
           <w:rFonts w:cs="Arial" w:hint="cs"/>
@@ -1927,14 +1979,12 @@
         </w:rPr>
         <w:t xml:space="preserve">ומשהו נכשל, נזרקת שגיאה </w:t>
       </w:r>
-      <w:proofErr w:type="spellStart"/>
       <w:r>
         <w:rPr>
           <w:lang w:val="en-US"/>
         </w:rPr>
         <w:t>XMLExtractException</w:t>
       </w:r>
-      <w:proofErr w:type="spellEnd"/>
       <w:r>
         <w:rPr>
           <w:rFonts w:hint="cs"/>
@@ -1959,14 +2009,12 @@
         </w:rPr>
         <w:t xml:space="preserve">המחלקה </w:t>
       </w:r>
-      <w:proofErr w:type="spellStart"/>
       <w:r>
         <w:rPr>
           <w:lang w:val="en-US"/>
         </w:rPr>
         <w:t>TTEvoEngineCreator</w:t>
       </w:r>
-      <w:proofErr w:type="spellEnd"/>
       <w:r>
         <w:rPr>
           <w:rFonts w:hint="cs"/>
@@ -1975,14 +2023,12 @@
         </w:rPr>
         <w:t xml:space="preserve"> יוצר אובייקט </w:t>
       </w:r>
-      <w:proofErr w:type="spellStart"/>
       <w:r>
         <w:rPr>
           <w:lang w:val="en-US"/>
         </w:rPr>
         <w:t>XMLExtractor</w:t>
       </w:r>
-      <w:proofErr w:type="spellEnd"/>
       <w:r>
         <w:rPr>
           <w:rFonts w:hint="cs"/>
@@ -2046,14 +2092,12 @@
         </w:rPr>
         <w:t xml:space="preserve"> </w:t>
       </w:r>
-      <w:proofErr w:type="spellStart"/>
       <w:r>
         <w:rPr>
           <w:lang w:val="en-US"/>
         </w:rPr>
         <w:t>timeTableEvolution</w:t>
       </w:r>
-      <w:proofErr w:type="spellEnd"/>
       <w:r>
         <w:rPr>
           <w:rFonts w:hint="cs"/>
@@ -2104,16 +2148,8 @@
         <w:rPr>
           <w:lang w:val="en-US"/>
         </w:rPr>
-        <w:t xml:space="preserve">, </w:t>
-      </w:r>
-      <w:proofErr w:type="spellStart"/>
-      <w:r>
-        <w:rPr>
-          <w:lang w:val="en-US"/>
-        </w:rPr>
-        <w:t>proble</w:t>
-      </w:r>
-      <w:proofErr w:type="spellEnd"/>
+        <w:t>, proble</w:t>
+      </w:r>
       <w:r>
         <w:rPr>
           <w:rFonts w:hint="cs"/>
@@ -2185,14 +2221,12 @@
         </w:rPr>
         <w:t xml:space="preserve">בלוקיגה גם קיימת מחלקה </w:t>
       </w:r>
-      <w:proofErr w:type="spellStart"/>
       <w:r>
         <w:rPr>
           <w:lang w:val="en-US"/>
         </w:rPr>
         <w:t>evoEngineSettingsWrapper</w:t>
       </w:r>
-      <w:proofErr w:type="spellEnd"/>
       <w:r>
         <w:rPr>
           <w:rFonts w:hint="cs"/>
@@ -2264,14 +2298,12 @@
         </w:rPr>
         <w:t xml:space="preserve"> שמנהלת את כל הלוגיקה. היא מחזיקה את מנוע האלגוריתם, ומציגה דרך </w:t>
       </w:r>
-      <w:proofErr w:type="spellStart"/>
       <w:r>
         <w:rPr>
           <w:lang w:val="en-US"/>
         </w:rPr>
         <w:t>evoEngineSettingsWrapper</w:t>
       </w:r>
-      <w:proofErr w:type="spellEnd"/>
       <w:r>
         <w:rPr>
           <w:rFonts w:hint="cs"/>

</xml_diff>

<commit_message>
Changed the fitness to range: 0-100
</commit_message>
<xml_diff>
--- a/Readme.docx
+++ b/Readme.docx
@@ -1613,7 +1613,21 @@
           <w:rFonts w:hint="cs"/>
           <w:rtl/>
         </w:rPr>
-        <w:t xml:space="preserve">* החוקים מחושבים בסקלה של 0 עד 1. כנ"ל לגבי ה </w:t>
+        <w:t xml:space="preserve">* החוקים מחושבים בסקלה של 0 עד </w:t>
+      </w:r>
+      <w:r>
+        <w:rPr>
+          <w:rFonts w:hint="cs"/>
+          <w:rtl/>
+        </w:rPr>
+        <w:t>100</w:t>
+      </w:r>
+      <w:r>
+        <w:rPr>
+          <w:rFonts w:hint="cs"/>
+          <w:rtl/>
+        </w:rPr>
+        <w:t xml:space="preserve">. כנ"ל לגבי ה </w:t>
       </w:r>
       <w:r>
         <w:rPr>
@@ -1868,7 +1882,6 @@
         </w:pBdr>
         <w:bidi/>
         <w:rPr>
-          <w:rFonts w:hint="cs"/>
           <w:rtl/>
           <w:lang w:val="en-US"/>
         </w:rPr>
@@ -2138,7 +2151,6 @@
         </w:rPr>
         <w:t xml:space="preserve">במודול </w:t>
       </w:r>
-      <w:proofErr w:type="spellStart"/>
       <w:r>
         <w:rPr>
           <w:b/>
@@ -2147,7 +2159,6 @@
         </w:rPr>
         <w:t>ui</w:t>
       </w:r>
-      <w:proofErr w:type="spellEnd"/>
       <w:r>
         <w:rPr>
           <w:rFonts w:hint="cs"/>
@@ -2204,14 +2215,12 @@
         </w:rPr>
         <w:t xml:space="preserve">ב </w:t>
       </w:r>
-      <w:proofErr w:type="spellStart"/>
       <w:r>
         <w:rPr>
           <w:lang w:val="en-US"/>
         </w:rPr>
         <w:t>ApplicationMenus</w:t>
       </w:r>
-      <w:proofErr w:type="spellEnd"/>
       <w:r>
         <w:rPr>
           <w:rFonts w:hint="cs"/>
@@ -2378,28 +2387,12 @@
         </w:rPr>
         <w:t xml:space="preserve">מחלקות </w:t>
       </w:r>
-      <w:proofErr w:type="spellStart"/>
-      <w:r>
-        <w:rPr>
-          <w:lang w:val="en-US"/>
-        </w:rPr>
-        <w:t>EvoInfoOutput</w:t>
-      </w:r>
-      <w:proofErr w:type="spellEnd"/>
-      <w:r>
-        <w:rPr>
-          <w:lang w:val="en-US"/>
-        </w:rPr>
-        <w:t xml:space="preserve">, </w:t>
-      </w:r>
-      <w:proofErr w:type="spellStart"/>
-      <w:r>
-        <w:rPr>
-          <w:lang w:val="en-US"/>
-        </w:rPr>
-        <w:t>TimeTableInfoOutput</w:t>
-      </w:r>
-      <w:proofErr w:type="spellEnd"/>
+      <w:r>
+        <w:rPr>
+          <w:lang w:val="en-US"/>
+        </w:rPr>
+        <w:t>EvoInfoOutput, TimeTableInfoOutput</w:t>
+      </w:r>
       <w:r>
         <w:rPr>
           <w:rFonts w:hint="cs"/>
@@ -2465,7 +2458,6 @@
         </w:rPr>
         <w:t xml:space="preserve">במודול </w:t>
       </w:r>
-      <w:proofErr w:type="spellStart"/>
       <w:r>
         <w:rPr>
           <w:b/>
@@ -2474,7 +2466,6 @@
         </w:rPr>
         <w:t>evolutionAlgorithm</w:t>
       </w:r>
-      <w:proofErr w:type="spellEnd"/>
       <w:r>
         <w:rPr>
           <w:rFonts w:hint="cs"/>
@@ -2527,14 +2518,12 @@
         </w:rPr>
         <w:t xml:space="preserve"> ו-</w:t>
       </w:r>
-      <w:proofErr w:type="spellStart"/>
       <w:r>
         <w:rPr>
           <w:lang w:val="en-US"/>
         </w:rPr>
         <w:t>EvolutionEngine</w:t>
       </w:r>
-      <w:proofErr w:type="spellEnd"/>
       <w:r>
         <w:rPr>
           <w:rFonts w:hint="cs"/>
@@ -2560,14 +2549,12 @@
         </w:rPr>
         <w:t xml:space="preserve">ב </w:t>
       </w:r>
-      <w:proofErr w:type="spellStart"/>
       <w:r>
         <w:rPr>
           <w:lang w:val="en-US"/>
         </w:rPr>
         <w:t>EvolutionEngine</w:t>
       </w:r>
-      <w:proofErr w:type="spellEnd"/>
       <w:r>
         <w:rPr>
           <w:rFonts w:hint="cs"/>
@@ -2835,14 +2822,12 @@
         </w:rPr>
         <w:t xml:space="preserve"> בעיית מערכת השעות. שם קיימת המחלקה </w:t>
       </w:r>
-      <w:proofErr w:type="spellStart"/>
       <w:r>
         <w:rPr>
           <w:lang w:val="en-US"/>
         </w:rPr>
         <w:t>TimeTable</w:t>
       </w:r>
-      <w:proofErr w:type="spellEnd"/>
       <w:r>
         <w:rPr>
           <w:rFonts w:hint="cs"/>
@@ -2890,14 +2875,12 @@
         </w:rPr>
         <w:t xml:space="preserve"> נמצא הקוד המג'ונרט מקובץ </w:t>
       </w:r>
-      <w:proofErr w:type="spellStart"/>
       <w:r>
         <w:rPr>
           <w:lang w:val="en-US"/>
         </w:rPr>
         <w:t>xsd</w:t>
       </w:r>
-      <w:proofErr w:type="spellEnd"/>
       <w:r>
         <w:rPr>
           <w:rFonts w:hint="cs"/>
@@ -2920,14 +2903,12 @@
         </w:rPr>
         <w:t xml:space="preserve"> בלוגיקה). בנוסף אליו קיימת מחלקה </w:t>
       </w:r>
-      <w:proofErr w:type="spellStart"/>
       <w:r>
         <w:rPr>
           <w:lang w:val="en-US"/>
         </w:rPr>
         <w:t>XMLExtractor</w:t>
       </w:r>
-      <w:proofErr w:type="spellEnd"/>
       <w:r>
         <w:rPr>
           <w:rFonts w:cs="Arial" w:hint="cs"/>
@@ -2975,14 +2956,12 @@
         </w:rPr>
         <w:t xml:space="preserve">ומשהו נכשל, נזרקת שגיאה </w:t>
       </w:r>
-      <w:proofErr w:type="spellStart"/>
       <w:r>
         <w:rPr>
           <w:lang w:val="en-US"/>
         </w:rPr>
         <w:t>XMLExtractException</w:t>
       </w:r>
-      <w:proofErr w:type="spellEnd"/>
       <w:r>
         <w:rPr>
           <w:rFonts w:hint="cs"/>
@@ -3007,14 +2986,12 @@
         </w:rPr>
         <w:t xml:space="preserve">המחלקה </w:t>
       </w:r>
-      <w:proofErr w:type="spellStart"/>
       <w:r>
         <w:rPr>
           <w:lang w:val="en-US"/>
         </w:rPr>
         <w:t>TTEvoEngineCreator</w:t>
       </w:r>
-      <w:proofErr w:type="spellEnd"/>
       <w:r>
         <w:rPr>
           <w:rFonts w:hint="cs"/>
@@ -3023,14 +3000,12 @@
         </w:rPr>
         <w:t xml:space="preserve"> יוצר אובייקט </w:t>
       </w:r>
-      <w:proofErr w:type="spellStart"/>
       <w:r>
         <w:rPr>
           <w:lang w:val="en-US"/>
         </w:rPr>
         <w:t>XMLExtractor</w:t>
       </w:r>
-      <w:proofErr w:type="spellEnd"/>
       <w:r>
         <w:rPr>
           <w:rFonts w:hint="cs"/>
@@ -3094,14 +3069,12 @@
         </w:rPr>
         <w:t xml:space="preserve"> </w:t>
       </w:r>
-      <w:proofErr w:type="spellStart"/>
       <w:r>
         <w:rPr>
           <w:lang w:val="en-US"/>
         </w:rPr>
         <w:t>timeTableEvolution</w:t>
       </w:r>
-      <w:proofErr w:type="spellEnd"/>
       <w:r>
         <w:rPr>
           <w:rFonts w:hint="cs"/>
@@ -3152,16 +3125,8 @@
         <w:rPr>
           <w:lang w:val="en-US"/>
         </w:rPr>
-        <w:t xml:space="preserve">, </w:t>
-      </w:r>
-      <w:proofErr w:type="spellStart"/>
-      <w:r>
-        <w:rPr>
-          <w:lang w:val="en-US"/>
-        </w:rPr>
-        <w:t>proble</w:t>
-      </w:r>
-      <w:proofErr w:type="spellEnd"/>
+        <w:t>, proble</w:t>
+      </w:r>
       <w:r>
         <w:rPr>
           <w:rFonts w:hint="cs"/>
@@ -3233,14 +3198,12 @@
         </w:rPr>
         <w:t xml:space="preserve">בלוקיגה גם קיימת מחלקה </w:t>
       </w:r>
-      <w:proofErr w:type="spellStart"/>
       <w:r>
         <w:rPr>
           <w:lang w:val="en-US"/>
         </w:rPr>
         <w:t>evoEngineSettingsWrapper</w:t>
       </w:r>
-      <w:proofErr w:type="spellEnd"/>
       <w:r>
         <w:rPr>
           <w:rFonts w:hint="cs"/>
@@ -3312,14 +3275,12 @@
         </w:rPr>
         <w:t xml:space="preserve"> שמנהלת את כל הלוגיקה. היא מחזיקה את מנוע האלגוריתם, ומציגה דרך </w:t>
       </w:r>
-      <w:proofErr w:type="spellStart"/>
       <w:r>
         <w:rPr>
           <w:lang w:val="en-US"/>
         </w:rPr>
         <w:t>evoEngineSettingsWrapper</w:t>
       </w:r>
-      <w:proofErr w:type="spellEnd"/>
       <w:r>
         <w:rPr>
           <w:rFonts w:hint="cs"/>

</xml_diff>

<commit_message>
fixed display syntax bug at the history while engine running
</commit_message>
<xml_diff>
--- a/Readme.docx
+++ b/Readme.docx
@@ -914,7 +914,7 @@
               </w:rPr>
             </w:pPr>
             <w:r>
-              <w:t>V</w:t>
+              <w:t>10 seconds</w:t>
             </w:r>
           </w:p>
         </w:tc>
@@ -941,7 +941,7 @@
               </w:rPr>
             </w:pPr>
             <w:r>
-              <w:t>V</w:t>
+              <w:t>2:10 minutes</w:t>
             </w:r>
           </w:p>
         </w:tc>
@@ -967,7 +967,7 @@
               </w:rPr>
             </w:pPr>
             <w:r>
-              <w:t>V</w:t>
+              <w:t>23 minutes</w:t>
             </w:r>
           </w:p>
         </w:tc>
@@ -1058,7 +1058,10 @@
               </w:rPr>
             </w:pPr>
             <w:r>
-              <w:t>V</w:t>
+              <w:t>35</w:t>
+            </w:r>
+            <w:r>
+              <w:t xml:space="preserve"> seconds</w:t>
             </w:r>
           </w:p>
         </w:tc>
@@ -1084,7 +1087,7 @@
               </w:rPr>
             </w:pPr>
             <w:r>
-              <w:t>V</w:t>
+              <w:t>6:40 minutes</w:t>
             </w:r>
           </w:p>
         </w:tc>
@@ -1110,7 +1113,7 @@
               </w:rPr>
             </w:pPr>
             <w:r>
-              <w:t>V</w:t>
+              <w:t>1:07 hours</w:t>
             </w:r>
           </w:p>
         </w:tc>
@@ -1196,12 +1199,9 @@
               <w:spacing w:line="240" w:lineRule="auto"/>
               <w:ind w:left="0"/>
               <w:jc w:val="center"/>
-              <w:rPr>
-                <w:rtl/>
-              </w:rPr>
             </w:pPr>
             <w:r>
-              <w:t>V</w:t>
+              <w:t>2:05 minutes</w:t>
             </w:r>
           </w:p>
         </w:tc>
@@ -1227,7 +1227,7 @@
               </w:rPr>
             </w:pPr>
             <w:r>
-              <w:t>V</w:t>
+              <w:t>21:20 minutes</w:t>
             </w:r>
           </w:p>
         </w:tc>
@@ -1253,7 +1253,13 @@
               </w:rPr>
             </w:pPr>
             <w:r>
-              <w:t>V</w:t>
+              <w:t>3:</w:t>
+            </w:r>
+            <w:r>
+              <w:t>35</w:t>
+            </w:r>
+            <w:r>
+              <w:t xml:space="preserve"> hours</w:t>
             </w:r>
           </w:p>
         </w:tc>
@@ -1265,9 +1271,6 @@
           <w:bottom w:val="single" w:sz="6" w:space="1" w:color="auto"/>
         </w:pBdr>
         <w:bidi/>
-        <w:rPr>
-          <w:rtl/>
-        </w:rPr>
       </w:pPr>
     </w:p>
     <w:p>
@@ -1277,33 +1280,161 @@
         </w:pBdr>
         <w:bidi/>
         <w:rPr>
-          <w:rtl/>
-        </w:rPr>
-      </w:pPr>
-    </w:p>
-    <w:p>
-      <w:pPr>
-        <w:bidi/>
-        <w:rPr>
-          <w:rtl/>
-        </w:rPr>
-      </w:pPr>
-    </w:p>
-    <w:p>
-      <w:pPr>
-        <w:bidi/>
-        <w:rPr>
-          <w:rtl/>
-        </w:rPr>
-      </w:pPr>
-      <w:r>
-        <w:rPr>
-          <w:rFonts w:hint="cs"/>
-          <w:u w:val="single"/>
-          <w:rtl/>
-          <w:lang w:val="en-US"/>
-        </w:rPr>
-        <w:t>הערות:</w:t>
+          <w:lang w:val="en-US"/>
+        </w:rPr>
+      </w:pPr>
+      <w:r>
+        <w:rPr>
+          <w:rFonts w:hint="cs"/>
+          <w:rtl/>
+        </w:rPr>
+        <w:t xml:space="preserve">* </w:t>
+      </w:r>
+      <w:r>
+        <w:rPr>
+          <w:rFonts w:hint="cs"/>
+          <w:rtl/>
+        </w:rPr>
+        <w:t>ב</w:t>
+      </w:r>
+      <w:r>
+        <w:rPr>
+          <w:rFonts w:hint="cs"/>
+          <w:rtl/>
+        </w:rPr>
+        <w:t>אוכלוסיה של 1</w:t>
+      </w:r>
+      <w:r>
+        <w:rPr>
+          <w:rFonts w:hint="cs"/>
+          <w:rtl/>
+        </w:rPr>
+        <w:t>,</w:t>
+      </w:r>
+      <w:r>
+        <w:rPr>
+          <w:rFonts w:hint="cs"/>
+          <w:rtl/>
+        </w:rPr>
+        <w:t>000 זה תמיד מוצא לי פתרון ב</w:t>
+      </w:r>
+      <w:r>
+        <w:rPr>
+          <w:lang w:val="en-US"/>
+        </w:rPr>
+        <w:t>small.xml</w:t>
+      </w:r>
+      <w:r>
+        <w:rPr>
+          <w:rFonts w:hint="cs"/>
+          <w:rtl/>
+          <w:lang w:val="en-US"/>
+        </w:rPr>
+        <w:t>.</w:t>
+      </w:r>
+      <w:r>
+        <w:rPr>
+          <w:rFonts w:hint="cs"/>
+          <w:rtl/>
+          <w:lang w:val="en-US"/>
+        </w:rPr>
+        <w:t xml:space="preserve"> </w:t>
+      </w:r>
+      <w:r>
+        <w:rPr>
+          <w:rFonts w:hint="cs"/>
+          <w:rtl/>
+          <w:lang w:val="en-US"/>
+        </w:rPr>
+        <w:t xml:space="preserve">אז </w:t>
+      </w:r>
+      <w:r>
+        <w:rPr>
+          <w:rFonts w:hint="cs"/>
+          <w:rtl/>
+          <w:lang w:val="en-US"/>
+        </w:rPr>
+        <w:t>הכפלתי כמעט לכל כיתה את כמות השעות</w:t>
+      </w:r>
+      <w:r>
+        <w:rPr>
+          <w:rFonts w:hint="cs"/>
+          <w:rtl/>
+          <w:lang w:val="en-US"/>
+        </w:rPr>
+        <w:t xml:space="preserve"> (ולכן מן הסתם </w:t>
+      </w:r>
+      <w:r>
+        <w:rPr>
+          <w:rFonts w:hint="cs"/>
+          <w:rtl/>
+          <w:lang w:val="en-US"/>
+        </w:rPr>
+        <w:t>מחזיק</w:t>
+      </w:r>
+      <w:r>
+        <w:rPr>
+          <w:rFonts w:hint="cs"/>
+          <w:rtl/>
+          <w:lang w:val="en-US"/>
+        </w:rPr>
+        <w:t xml:space="preserve"> יותר "חמישיות"</w:t>
+      </w:r>
+      <w:r>
+        <w:rPr>
+          <w:rFonts w:hint="cs"/>
+          <w:rtl/>
+          <w:lang w:val="en-US"/>
+        </w:rPr>
+        <w:t xml:space="preserve"> שפוגע</w:t>
+      </w:r>
+      <w:r>
+        <w:rPr>
+          <w:rFonts w:hint="cs"/>
+          <w:rtl/>
+          <w:lang w:val="en-US"/>
+        </w:rPr>
+        <w:t>ות</w:t>
+      </w:r>
+      <w:r>
+        <w:rPr>
+          <w:rFonts w:hint="cs"/>
+          <w:rtl/>
+          <w:lang w:val="en-US"/>
+        </w:rPr>
+        <w:t xml:space="preserve"> </w:t>
+      </w:r>
+      <w:r>
+        <w:rPr>
+          <w:rFonts w:hint="cs"/>
+          <w:rtl/>
+          <w:lang w:val="en-US"/>
+        </w:rPr>
+        <w:t>ב</w:t>
+      </w:r>
+      <w:r>
+        <w:rPr>
+          <w:rFonts w:hint="cs"/>
+          <w:rtl/>
+          <w:lang w:val="en-US"/>
+        </w:rPr>
+        <w:t>יעילות</w:t>
+      </w:r>
+      <w:r>
+        <w:rPr>
+          <w:rFonts w:hint="cs"/>
+          <w:rtl/>
+          <w:lang w:val="en-US"/>
+        </w:rPr>
+        <w:t>)</w:t>
+      </w:r>
+      <w:r>
+        <w:rPr>
+          <w:rFonts w:hint="cs"/>
+          <w:rtl/>
+          <w:lang w:val="en-US"/>
+        </w:rPr>
+        <w:t>.</w:t>
       </w:r>
     </w:p>
     <w:p>
@@ -1314,84 +1445,46 @@
         <w:bidi/>
         <w:rPr>
           <w:rtl/>
-        </w:rPr>
-      </w:pPr>
-      <w:r>
-        <w:rPr>
-          <w:rFonts w:hint="cs"/>
-          <w:rtl/>
-        </w:rPr>
-        <w:t>* לאחר כל סיום פעולה בתפריט</w:t>
-      </w:r>
-      <w:r>
-        <w:rPr>
-          <w:rFonts w:hint="cs"/>
-          <w:rtl/>
-        </w:rPr>
-        <w:t>, וסיום מתן הפלט</w:t>
-      </w:r>
-      <w:r>
-        <w:rPr>
-          <w:rFonts w:hint="cs"/>
-          <w:rtl/>
-        </w:rPr>
-        <w:t xml:space="preserve">, </w:t>
-      </w:r>
-      <w:r>
-        <w:rPr>
-          <w:rFonts w:hint="cs"/>
-          <w:rtl/>
-        </w:rPr>
-        <w:t xml:space="preserve">המשתמש מתבקש </w:t>
-      </w:r>
-      <w:r>
-        <w:rPr>
-          <w:rFonts w:hint="cs"/>
-          <w:rtl/>
-        </w:rPr>
-        <w:t xml:space="preserve">להקיש אנטר לחזור לתפריט הראשי (זה נועד </w:t>
-      </w:r>
-      <w:r>
-        <w:rPr>
-          <w:rFonts w:hint="cs"/>
-          <w:rtl/>
-        </w:rPr>
-        <w:t xml:space="preserve">לשם נוחות </w:t>
-      </w:r>
-      <w:r>
-        <w:rPr>
-          <w:rFonts w:hint="cs"/>
-          <w:rtl/>
-        </w:rPr>
-        <w:t xml:space="preserve">לראות </w:t>
-      </w:r>
-      <w:r>
-        <w:rPr>
-          <w:rFonts w:hint="cs"/>
-          <w:rtl/>
-        </w:rPr>
-        <w:t xml:space="preserve">ישירות </w:t>
-      </w:r>
-      <w:r>
-        <w:rPr>
-          <w:rFonts w:hint="cs"/>
-          <w:rtl/>
-        </w:rPr>
-        <w:t xml:space="preserve">את הפלט (במידה ויש) לאחר בחירת </w:t>
-      </w:r>
-      <w:r>
-        <w:rPr>
-          <w:rFonts w:hint="cs"/>
-          <w:rtl/>
-        </w:rPr>
-        <w:t>ה</w:t>
-      </w:r>
-      <w:r>
-        <w:rPr>
-          <w:rFonts w:hint="cs"/>
-          <w:rtl/>
-        </w:rPr>
-        <w:t>אופציה בתפריט).</w:t>
+          <w:lang w:val="en-US"/>
+        </w:rPr>
+      </w:pPr>
+      <w:r>
+        <w:rPr>
+          <w:rFonts w:hint="cs"/>
+          <w:rtl/>
+          <w:lang w:val="en-US"/>
+        </w:rPr>
+        <w:t xml:space="preserve">* עבור יותר מ-3 דקות, </w:t>
+      </w:r>
+      <w:r>
+        <w:rPr>
+          <w:rFonts w:hint="cs"/>
+          <w:rtl/>
+          <w:lang w:val="en-US"/>
+        </w:rPr>
+        <w:t>מדדתי</w:t>
+      </w:r>
+      <w:r>
+        <w:rPr>
+          <w:rFonts w:hint="cs"/>
+          <w:rtl/>
+          <w:lang w:val="en-US"/>
+        </w:rPr>
+        <w:t xml:space="preserve"> כמה זמן לוקח לבצע 500 דורות וחישבתי את הזמן הכולל עבור </w:t>
+      </w:r>
+      <w:r>
+        <w:rPr>
+          <w:lang w:val="en-US"/>
+        </w:rPr>
+        <w:t>10k\100k</w:t>
+      </w:r>
+      <w:r>
+        <w:rPr>
+          <w:rFonts w:hint="cs"/>
+          <w:rtl/>
+          <w:lang w:val="en-US"/>
+        </w:rPr>
+        <w:t>.</w:t>
       </w:r>
     </w:p>
     <w:p>
@@ -1411,15 +1504,23 @@
           <w:rtl/>
           <w:lang w:val="en-US"/>
         </w:rPr>
-        <w:t xml:space="preserve">* </w:t>
-      </w:r>
-      <w:r>
-        <w:rPr>
-          <w:rFonts w:hint="cs"/>
-          <w:rtl/>
-          <w:lang w:val="en-US"/>
-        </w:rPr>
-        <w:t>הגבלות שנראו לי הגיוניות למרות שלא נאמר כלום:</w:t>
+        <w:t xml:space="preserve">* מבחינת זיכרון לא הייתה שום בעיה (רץ </w:t>
+      </w:r>
+      <w:r>
+        <w:rPr>
+          <w:rFonts w:hint="cs"/>
+          <w:rtl/>
+          <w:lang w:val="en-US"/>
+        </w:rPr>
+        <w:t>בערך מיליון דורות בלילה עם אוכלוסיה בגודל 500</w:t>
+      </w:r>
+      <w:r>
+        <w:rPr>
+          <w:rFonts w:hint="cs"/>
+          <w:rtl/>
+          <w:lang w:val="en-US"/>
+        </w:rPr>
+        <w:t>)</w:t>
       </w:r>
     </w:p>
     <w:p>
@@ -1429,96 +1530,33 @@
         </w:pBdr>
         <w:bidi/>
         <w:rPr>
-          <w:rtl/>
-          <w:lang w:val="en-US"/>
-        </w:rPr>
-      </w:pPr>
-      <w:r>
-        <w:rPr>
-          <w:rtl/>
-          <w:lang w:val="en-US"/>
-        </w:rPr>
-        <w:tab/>
-      </w:r>
-      <w:r>
-        <w:rPr>
-          <w:rFonts w:hint="cs"/>
-          <w:rtl/>
-          <w:lang w:val="en-US"/>
-        </w:rPr>
-        <w:t xml:space="preserve">גודל האוכלוסיה, </w:t>
-      </w:r>
-      <w:r>
-        <w:rPr>
-          <w:rFonts w:hint="cs"/>
-          <w:rtl/>
-          <w:lang w:val="en-US"/>
-        </w:rPr>
-        <w:t>מספר הימים ו</w:t>
-      </w:r>
-      <w:r>
-        <w:rPr>
-          <w:rFonts w:hint="cs"/>
-          <w:rtl/>
-          <w:lang w:val="en-US"/>
-        </w:rPr>
-        <w:t xml:space="preserve">כן </w:t>
-      </w:r>
-      <w:r>
-        <w:rPr>
-          <w:rFonts w:hint="cs"/>
-          <w:rtl/>
-          <w:lang w:val="en-US"/>
-        </w:rPr>
-        <w:t>השעות חייב</w:t>
-      </w:r>
-      <w:r>
-        <w:rPr>
-          <w:rFonts w:hint="cs"/>
-          <w:rtl/>
-          <w:lang w:val="en-US"/>
-        </w:rPr>
-        <w:t>ים</w:t>
-      </w:r>
-      <w:r>
-        <w:rPr>
-          <w:rFonts w:hint="cs"/>
-          <w:rtl/>
-          <w:lang w:val="en-US"/>
-        </w:rPr>
-        <w:t xml:space="preserve"> להיות אי-שליל</w:t>
-      </w:r>
-      <w:r>
-        <w:rPr>
-          <w:rFonts w:hint="cs"/>
-          <w:rtl/>
-          <w:lang w:val="en-US"/>
-        </w:rPr>
-        <w:t>י</w:t>
-      </w:r>
-      <w:r>
-        <w:rPr>
-          <w:rFonts w:hint="cs"/>
-          <w:rtl/>
-          <w:lang w:val="en-US"/>
-        </w:rPr>
-        <w:t>י</w:t>
-      </w:r>
-      <w:r>
-        <w:rPr>
-          <w:rFonts w:hint="cs"/>
-          <w:rtl/>
-          <w:lang w:val="en-US"/>
-        </w:rPr>
-        <w:t>ם</w:t>
-      </w:r>
-      <w:r>
-        <w:rPr>
-          <w:rFonts w:hint="cs"/>
-          <w:rtl/>
-          <w:lang w:val="en-US"/>
-        </w:rPr>
-        <w:t>.</w:t>
+          <w:lang w:val="en-US"/>
+        </w:rPr>
+      </w:pPr>
+    </w:p>
+    <w:p>
+      <w:pPr>
+        <w:bidi/>
+        <w:rPr>
+          <w:rtl/>
+        </w:rPr>
+      </w:pPr>
+    </w:p>
+    <w:p>
+      <w:pPr>
+        <w:bidi/>
+        <w:rPr>
+          <w:rtl/>
+        </w:rPr>
+      </w:pPr>
+      <w:r>
+        <w:rPr>
+          <w:rFonts w:hint="cs"/>
+          <w:u w:val="single"/>
+          <w:rtl/>
+          <w:lang w:val="en-US"/>
+        </w:rPr>
+        <w:t>הערות:</w:t>
       </w:r>
     </w:p>
     <w:p>
@@ -1529,72 +1567,84 @@
         <w:bidi/>
         <w:rPr>
           <w:rtl/>
-          <w:lang w:val="en-US"/>
-        </w:rPr>
-      </w:pPr>
-      <w:r>
-        <w:rPr>
-          <w:rFonts w:hint="cs"/>
-          <w:rtl/>
-          <w:lang w:val="en-US"/>
-        </w:rPr>
-        <w:t xml:space="preserve">* בחישוב החוקים של הפתרון הטוב ביותר הוספתי העלאה בחזקה מסויימת </w:t>
-      </w:r>
-      <w:r>
-        <w:rPr>
-          <w:rFonts w:hint="cs"/>
-          <w:rtl/>
-          <w:lang w:val="en-US"/>
-        </w:rPr>
-        <w:t xml:space="preserve">(2 או 3) </w:t>
-      </w:r>
-      <w:r>
-        <w:rPr>
-          <w:rFonts w:hint="cs"/>
-          <w:rtl/>
-          <w:lang w:val="en-US"/>
-        </w:rPr>
-        <w:t xml:space="preserve">על מנת לתת לשינויים </w:t>
-      </w:r>
-      <w:r>
-        <w:rPr>
-          <w:rFonts w:hint="cs"/>
-          <w:rtl/>
-          <w:lang w:val="en-US"/>
-        </w:rPr>
-        <w:t xml:space="preserve">טובים </w:t>
-      </w:r>
-      <w:r>
-        <w:rPr>
-          <w:rFonts w:hint="cs"/>
-          <w:rtl/>
-          <w:lang w:val="en-US"/>
-        </w:rPr>
-        <w:t>שהערך השינוי שלהם</w:t>
-      </w:r>
-      <w:r>
-        <w:rPr>
-          <w:rFonts w:hint="cs"/>
-          <w:rtl/>
-          <w:lang w:val="en-US"/>
-        </w:rPr>
-        <w:t xml:space="preserve"> קטן </w:t>
-      </w:r>
-      <w:r>
-        <w:rPr>
-          <w:rFonts w:hint="cs"/>
-          <w:rtl/>
-          <w:lang w:val="en-US"/>
-        </w:rPr>
-        <w:t xml:space="preserve">- </w:t>
-      </w:r>
-      <w:r>
-        <w:rPr>
-          <w:rFonts w:hint="cs"/>
-          <w:rtl/>
-          <w:lang w:val="en-US"/>
-        </w:rPr>
-        <w:t>יותר משמעות.</w:t>
+        </w:rPr>
+      </w:pPr>
+      <w:r>
+        <w:rPr>
+          <w:rFonts w:hint="cs"/>
+          <w:rtl/>
+        </w:rPr>
+        <w:t>* לאחר כל סיום פעולה בתפריט</w:t>
+      </w:r>
+      <w:r>
+        <w:rPr>
+          <w:rFonts w:hint="cs"/>
+          <w:rtl/>
+        </w:rPr>
+        <w:t>, וסיום מתן הפלט</w:t>
+      </w:r>
+      <w:r>
+        <w:rPr>
+          <w:rFonts w:hint="cs"/>
+          <w:rtl/>
+        </w:rPr>
+        <w:t xml:space="preserve">, </w:t>
+      </w:r>
+      <w:r>
+        <w:rPr>
+          <w:rFonts w:hint="cs"/>
+          <w:rtl/>
+        </w:rPr>
+        <w:t xml:space="preserve">המשתמש מתבקש </w:t>
+      </w:r>
+      <w:r>
+        <w:rPr>
+          <w:rFonts w:hint="cs"/>
+          <w:rtl/>
+        </w:rPr>
+        <w:t xml:space="preserve">להקיש אנטר לחזור לתפריט הראשי (זה נועד </w:t>
+      </w:r>
+      <w:r>
+        <w:rPr>
+          <w:rFonts w:hint="cs"/>
+          <w:rtl/>
+        </w:rPr>
+        <w:t xml:space="preserve">לשם נוחות </w:t>
+      </w:r>
+      <w:r>
+        <w:rPr>
+          <w:rFonts w:hint="cs"/>
+          <w:rtl/>
+        </w:rPr>
+        <w:t xml:space="preserve">לראות </w:t>
+      </w:r>
+      <w:r>
+        <w:rPr>
+          <w:rFonts w:hint="cs"/>
+          <w:rtl/>
+        </w:rPr>
+        <w:t xml:space="preserve">ישירות </w:t>
+      </w:r>
+      <w:r>
+        <w:rPr>
+          <w:rFonts w:hint="cs"/>
+          <w:rtl/>
+        </w:rPr>
+        <w:t xml:space="preserve">את הפלט (במידה ויש) לאחר בחירת </w:t>
+      </w:r>
+      <w:r>
+        <w:rPr>
+          <w:rFonts w:hint="cs"/>
+          <w:rtl/>
+        </w:rPr>
+        <w:t>ה</w:t>
+      </w:r>
+      <w:r>
+        <w:rPr>
+          <w:rFonts w:hint="cs"/>
+          <w:rtl/>
+        </w:rPr>
+        <w:t>אופציה בתפריט).</w:t>
       </w:r>
     </w:p>
     <w:p>
@@ -1612,36 +1662,17 @@
         <w:rPr>
           <w:rFonts w:hint="cs"/>
           <w:rtl/>
-        </w:rPr>
-        <w:t xml:space="preserve">* החוקים מחושבים בסקלה של 0 עד </w:t>
-      </w:r>
-      <w:r>
-        <w:rPr>
-          <w:rFonts w:hint="cs"/>
-          <w:rtl/>
-        </w:rPr>
-        <w:t>100</w:t>
-      </w:r>
-      <w:r>
-        <w:rPr>
-          <w:rFonts w:hint="cs"/>
-          <w:rtl/>
-        </w:rPr>
-        <w:t xml:space="preserve">. כנ"ל לגבי ה </w:t>
-      </w:r>
-      <w:r>
-        <w:rPr>
-          <w:lang w:val="en-US"/>
-        </w:rPr>
-        <w:t>fitness</w:t>
-      </w:r>
-      <w:r>
-        <w:rPr>
-          <w:rFonts w:hint="cs"/>
-          <w:rtl/>
-          <w:lang w:val="en-US"/>
-        </w:rPr>
-        <w:t xml:space="preserve"> של הפתרון.</w:t>
+          <w:lang w:val="en-US"/>
+        </w:rPr>
+        <w:t xml:space="preserve">* </w:t>
+      </w:r>
+      <w:r>
+        <w:rPr>
+          <w:rFonts w:hint="cs"/>
+          <w:rtl/>
+          <w:lang w:val="en-US"/>
+        </w:rPr>
+        <w:t>הגבלות שנראו לי הגיוניות למרות שלא נאמר כלום:</w:t>
       </w:r>
     </w:p>
     <w:p>
@@ -1651,70 +1682,96 @@
         </w:pBdr>
         <w:bidi/>
         <w:rPr>
-          <w:lang w:val="en-US"/>
-        </w:rPr>
-      </w:pPr>
-      <w:r>
-        <w:rPr>
-          <w:rFonts w:hint="cs"/>
-          <w:rtl/>
-        </w:rPr>
-        <w:t>* כאשר האלגוריתם עובד</w:t>
-      </w:r>
-      <w:r>
-        <w:rPr>
-          <w:rFonts w:hint="cs"/>
-          <w:rtl/>
-        </w:rPr>
-        <w:t xml:space="preserve"> במצב </w:t>
-      </w:r>
-      <w:r>
-        <w:rPr>
-          <w:lang w:val="en-US"/>
-        </w:rPr>
-        <w:t>multi-threaded</w:t>
-      </w:r>
-      <w:r>
-        <w:rPr>
-          <w:rFonts w:hint="cs"/>
-          <w:rtl/>
-        </w:rPr>
-        <w:t>,</w:t>
-      </w:r>
-      <w:r>
-        <w:rPr>
-          <w:rFonts w:hint="cs"/>
-          <w:rtl/>
-        </w:rPr>
-        <w:t xml:space="preserve"> </w:t>
-      </w:r>
-      <w:r>
-        <w:rPr>
-          <w:rFonts w:hint="cs"/>
-          <w:rtl/>
-        </w:rPr>
-        <w:t>באופציה 3 ניתן להפסיק את האלגוריתם באמצע ולקבל תוצאות עד ל</w:t>
-      </w:r>
-      <w:r>
-        <w:rPr>
-          <w:rFonts w:hint="cs"/>
-          <w:rtl/>
-        </w:rPr>
-        <w:t>עצירה</w:t>
-      </w:r>
-      <w:r>
-        <w:rPr>
-          <w:rFonts w:hint="cs"/>
-          <w:rtl/>
+          <w:rtl/>
+          <w:lang w:val="en-US"/>
+        </w:rPr>
+      </w:pPr>
+      <w:r>
+        <w:rPr>
+          <w:rtl/>
+          <w:lang w:val="en-US"/>
+        </w:rPr>
+        <w:tab/>
+      </w:r>
+      <w:r>
+        <w:rPr>
+          <w:rFonts w:hint="cs"/>
+          <w:rtl/>
+          <w:lang w:val="en-US"/>
+        </w:rPr>
+        <w:t xml:space="preserve">גודל האוכלוסיה, </w:t>
+      </w:r>
+      <w:r>
+        <w:rPr>
+          <w:rFonts w:hint="cs"/>
+          <w:rtl/>
+          <w:lang w:val="en-US"/>
+        </w:rPr>
+        <w:t>מספר הימים ו</w:t>
+      </w:r>
+      <w:r>
+        <w:rPr>
+          <w:rFonts w:hint="cs"/>
+          <w:rtl/>
+          <w:lang w:val="en-US"/>
+        </w:rPr>
+        <w:t xml:space="preserve">כן </w:t>
+      </w:r>
+      <w:r>
+        <w:rPr>
+          <w:rFonts w:hint="cs"/>
+          <w:rtl/>
+          <w:lang w:val="en-US"/>
+        </w:rPr>
+        <w:t>השעות חייב</w:t>
+      </w:r>
+      <w:r>
+        <w:rPr>
+          <w:rFonts w:hint="cs"/>
+          <w:rtl/>
+          <w:lang w:val="en-US"/>
+        </w:rPr>
+        <w:t>ים</w:t>
+      </w:r>
+      <w:r>
+        <w:rPr>
+          <w:rFonts w:hint="cs"/>
+          <w:rtl/>
+          <w:lang w:val="en-US"/>
+        </w:rPr>
+        <w:t xml:space="preserve"> להיות אי-שליל</w:t>
+      </w:r>
+      <w:r>
+        <w:rPr>
+          <w:rFonts w:hint="cs"/>
+          <w:rtl/>
+          <w:lang w:val="en-US"/>
+        </w:rPr>
+        <w:t>י</w:t>
+      </w:r>
+      <w:r>
+        <w:rPr>
+          <w:rFonts w:hint="cs"/>
+          <w:rtl/>
+          <w:lang w:val="en-US"/>
+        </w:rPr>
+        <w:t>י</w:t>
+      </w:r>
+      <w:r>
+        <w:rPr>
+          <w:rFonts w:hint="cs"/>
+          <w:rtl/>
+          <w:lang w:val="en-US"/>
+        </w:rPr>
+        <w:t>ם</w:t>
+      </w:r>
+      <w:r>
+        <w:rPr>
+          <w:rFonts w:hint="cs"/>
+          <w:rtl/>
+          <w:lang w:val="en-US"/>
         </w:rPr>
         <w:t>.</w:t>
-      </w:r>
-      <w:r>
-        <w:rPr>
-          <w:rFonts w:hint="cs"/>
-          <w:rtl/>
-        </w:rPr>
-        <w:t xml:space="preserve"> וכן אופציות 2,4,5 עובדות כמבוקש.</w:t>
       </w:r>
     </w:p>
     <w:p>
@@ -1724,62 +1781,73 @@
         </w:pBdr>
         <w:bidi/>
         <w:rPr>
-          <w:lang w:val="en-US"/>
-        </w:rPr>
-      </w:pPr>
-      <w:r>
-        <w:rPr>
-          <w:rFonts w:hint="cs"/>
-          <w:rtl/>
-          <w:lang w:val="en-US"/>
-        </w:rPr>
-        <w:t xml:space="preserve">* </w:t>
-      </w:r>
-      <w:r>
-        <w:rPr>
-          <w:rFonts w:hint="cs"/>
-          <w:rtl/>
-          <w:lang w:val="en-US"/>
-        </w:rPr>
-        <w:t xml:space="preserve">במצב </w:t>
-      </w:r>
-      <w:r>
-        <w:rPr>
-          <w:lang w:val="en-US"/>
-        </w:rPr>
-        <w:t>multi-threaded</w:t>
-      </w:r>
-      <w:r>
-        <w:rPr>
-          <w:rFonts w:hint="cs"/>
-          <w:rtl/>
-          <w:lang w:val="en-US"/>
-        </w:rPr>
-        <w:t xml:space="preserve">, </w:t>
-      </w:r>
-      <w:r>
-        <w:rPr>
-          <w:rFonts w:hint="cs"/>
-          <w:rtl/>
-          <w:lang w:val="en-US"/>
-        </w:rPr>
-        <w:t xml:space="preserve">אם האלגוריתם </w:t>
-      </w:r>
-      <w:r>
-        <w:rPr>
-          <w:rFonts w:hint="cs"/>
-          <w:rtl/>
-          <w:lang w:val="en-US"/>
-        </w:rPr>
-        <w:t xml:space="preserve">רץ </w:t>
-      </w:r>
-      <w:r>
-        <w:rPr>
-          <w:rFonts w:hint="cs"/>
-          <w:rtl/>
-          <w:lang w:val="en-US"/>
-        </w:rPr>
-        <w:t>ויוצאים מהמערכת, מפסיקים אותו ומקבלים את תוצאת הסיום רגע לפני היציאה.</w:t>
+          <w:rtl/>
+          <w:lang w:val="en-US"/>
+        </w:rPr>
+      </w:pPr>
+      <w:r>
+        <w:rPr>
+          <w:rFonts w:hint="cs"/>
+          <w:rtl/>
+          <w:lang w:val="en-US"/>
+        </w:rPr>
+        <w:t xml:space="preserve">* בחישוב החוקים של הפתרון הטוב ביותר הוספתי העלאה בחזקה מסויימת </w:t>
+      </w:r>
+      <w:r>
+        <w:rPr>
+          <w:rFonts w:hint="cs"/>
+          <w:rtl/>
+          <w:lang w:val="en-US"/>
+        </w:rPr>
+        <w:t xml:space="preserve">(2 או 3) </w:t>
+      </w:r>
+      <w:r>
+        <w:rPr>
+          <w:rFonts w:hint="cs"/>
+          <w:rtl/>
+          <w:lang w:val="en-US"/>
+        </w:rPr>
+        <w:t xml:space="preserve">על מנת לתת לשינויים </w:t>
+      </w:r>
+      <w:r>
+        <w:rPr>
+          <w:rFonts w:hint="cs"/>
+          <w:rtl/>
+          <w:lang w:val="en-US"/>
+        </w:rPr>
+        <w:t xml:space="preserve">טובים </w:t>
+      </w:r>
+      <w:r>
+        <w:rPr>
+          <w:rFonts w:hint="cs"/>
+          <w:rtl/>
+          <w:lang w:val="en-US"/>
+        </w:rPr>
+        <w:t>שהערך השינוי שלהם</w:t>
+      </w:r>
+      <w:r>
+        <w:rPr>
+          <w:rFonts w:hint="cs"/>
+          <w:rtl/>
+          <w:lang w:val="en-US"/>
+        </w:rPr>
+        <w:t xml:space="preserve"> קטן </w:t>
+      </w:r>
+      <w:r>
+        <w:rPr>
+          <w:rFonts w:hint="cs"/>
+          <w:rtl/>
+          <w:lang w:val="en-US"/>
+        </w:rPr>
+        <w:t xml:space="preserve">- </w:t>
+      </w:r>
+      <w:r>
+        <w:rPr>
+          <w:rFonts w:hint="cs"/>
+          <w:rtl/>
+          <w:lang w:val="en-US"/>
+        </w:rPr>
+        <w:t>יותר משמעות.</w:t>
       </w:r>
     </w:p>
     <w:p>
@@ -1788,55 +1856,45 @@
           <w:bottom w:val="single" w:sz="6" w:space="1" w:color="auto"/>
         </w:pBdr>
         <w:bidi/>
-      </w:pPr>
-      <w:r>
-        <w:rPr>
-          <w:rFonts w:hint="cs"/>
-          <w:rtl/>
-        </w:rPr>
-        <w:t>* כל עוד האלגוריתם אינו עובד, ניתן לדרוס את הנתונים שנטענו למערכת</w:t>
-      </w:r>
-      <w:r>
-        <w:rPr>
-          <w:lang w:val="en-US"/>
-        </w:rPr>
-        <w:t xml:space="preserve"> </w:t>
-      </w:r>
-      <w:r>
-        <w:rPr>
-          <w:rFonts w:hint="cs"/>
-          <w:rtl/>
-          <w:lang w:val="en-US"/>
-        </w:rPr>
-        <w:t xml:space="preserve"> (כנדרש)</w:t>
-      </w:r>
-      <w:r>
-        <w:rPr>
-          <w:rFonts w:hint="cs"/>
-          <w:rtl/>
-        </w:rPr>
-        <w:t xml:space="preserve"> ע"י טעינת קובץ נוסף באפשרויות 1 או 7. (המערכת תתריע על עך לפני כן</w:t>
-      </w:r>
-      <w:r>
-        <w:rPr>
-          <w:lang w:val="en-US"/>
-        </w:rPr>
-        <w:t xml:space="preserve"> </w:t>
-      </w:r>
-      <w:r>
-        <w:rPr>
-          <w:rFonts w:hint="cs"/>
-          <w:rtl/>
-          <w:lang w:val="en-US"/>
-        </w:rPr>
-        <w:t>אם קיים מידע חיוני</w:t>
-      </w:r>
-      <w:r>
-        <w:rPr>
-          <w:rFonts w:hint="cs"/>
-          <w:rtl/>
-        </w:rPr>
-        <w:t>)</w:t>
+        <w:rPr>
+          <w:rtl/>
+          <w:lang w:val="en-US"/>
+        </w:rPr>
+      </w:pPr>
+      <w:r>
+        <w:rPr>
+          <w:rFonts w:hint="cs"/>
+          <w:rtl/>
+        </w:rPr>
+        <w:t xml:space="preserve">* החוקים מחושבים בסקלה של 0 עד </w:t>
+      </w:r>
+      <w:r>
+        <w:rPr>
+          <w:rFonts w:hint="cs"/>
+          <w:rtl/>
+        </w:rPr>
+        <w:t>100</w:t>
+      </w:r>
+      <w:r>
+        <w:rPr>
+          <w:rFonts w:hint="cs"/>
+          <w:rtl/>
+        </w:rPr>
+        <w:t xml:space="preserve">. כנ"ל לגבי ה </w:t>
+      </w:r>
+      <w:r>
+        <w:rPr>
+          <w:lang w:val="en-US"/>
+        </w:rPr>
+        <w:t>fitness</w:t>
+      </w:r>
+      <w:r>
+        <w:rPr>
+          <w:rFonts w:hint="cs"/>
+          <w:rtl/>
+          <w:lang w:val="en-US"/>
+        </w:rPr>
+        <w:t xml:space="preserve"> של הפתרון.</w:t>
       </w:r>
     </w:p>
     <w:p>
@@ -1846,33 +1904,70 @@
         </w:pBdr>
         <w:bidi/>
         <w:rPr>
-          <w:rtl/>
-          <w:lang w:val="en-US"/>
-        </w:rPr>
-      </w:pPr>
-      <w:r>
-        <w:rPr>
-          <w:rFonts w:hint="cs"/>
-          <w:rtl/>
-          <w:lang w:val="en-US"/>
-        </w:rPr>
-        <w:t>* האלגוריתם מודיע כאשר הוא מגיע לתנאי העציר</w:t>
-      </w:r>
-      <w:r>
-        <w:rPr>
-          <w:rFonts w:hint="cs"/>
-          <w:rtl/>
-          <w:lang w:val="en-US"/>
-        </w:rPr>
-        <w:t>ה</w:t>
-      </w:r>
-      <w:r>
-        <w:rPr>
-          <w:rFonts w:hint="cs"/>
-          <w:rtl/>
-          <w:lang w:val="en-US"/>
+          <w:lang w:val="en-US"/>
+        </w:rPr>
+      </w:pPr>
+      <w:r>
+        <w:rPr>
+          <w:rFonts w:hint="cs"/>
+          <w:rtl/>
+        </w:rPr>
+        <w:t>* כאשר האלגוריתם עובד</w:t>
+      </w:r>
+      <w:r>
+        <w:rPr>
+          <w:rFonts w:hint="cs"/>
+          <w:rtl/>
+        </w:rPr>
+        <w:t xml:space="preserve"> במצב </w:t>
+      </w:r>
+      <w:r>
+        <w:rPr>
+          <w:lang w:val="en-US"/>
+        </w:rPr>
+        <w:t>multi-threaded</w:t>
+      </w:r>
+      <w:r>
+        <w:rPr>
+          <w:rFonts w:hint="cs"/>
+          <w:rtl/>
+        </w:rPr>
+        <w:t>,</w:t>
+      </w:r>
+      <w:r>
+        <w:rPr>
+          <w:rFonts w:hint="cs"/>
+          <w:rtl/>
+        </w:rPr>
+        <w:t xml:space="preserve"> </w:t>
+      </w:r>
+      <w:r>
+        <w:rPr>
+          <w:rFonts w:hint="cs"/>
+          <w:rtl/>
+        </w:rPr>
+        <w:t>באופציה 3 ניתן להפסיק את האלגוריתם באמצע ולקבל תוצאות עד ל</w:t>
+      </w:r>
+      <w:r>
+        <w:rPr>
+          <w:rFonts w:hint="cs"/>
+          <w:rtl/>
+        </w:rPr>
+        <w:t>עצירה</w:t>
+      </w:r>
+      <w:r>
+        <w:rPr>
+          <w:rFonts w:hint="cs"/>
+          <w:rtl/>
         </w:rPr>
         <w:t>.</w:t>
+      </w:r>
+      <w:r>
+        <w:rPr>
+          <w:rFonts w:hint="cs"/>
+          <w:rtl/>
+        </w:rPr>
+        <w:t xml:space="preserve"> וכן אופציות 2,4,5 עובדות כמבוקש.</w:t>
       </w:r>
     </w:p>
     <w:p>
@@ -1882,6 +1977,164 @@
         </w:pBdr>
         <w:bidi/>
         <w:rPr>
+          <w:lang w:val="en-US"/>
+        </w:rPr>
+      </w:pPr>
+      <w:r>
+        <w:rPr>
+          <w:rFonts w:hint="cs"/>
+          <w:rtl/>
+          <w:lang w:val="en-US"/>
+        </w:rPr>
+        <w:t xml:space="preserve">* </w:t>
+      </w:r>
+      <w:r>
+        <w:rPr>
+          <w:rFonts w:hint="cs"/>
+          <w:rtl/>
+          <w:lang w:val="en-US"/>
+        </w:rPr>
+        <w:t xml:space="preserve">במצב </w:t>
+      </w:r>
+      <w:r>
+        <w:rPr>
+          <w:lang w:val="en-US"/>
+        </w:rPr>
+        <w:t>multi-threaded</w:t>
+      </w:r>
+      <w:r>
+        <w:rPr>
+          <w:rFonts w:hint="cs"/>
+          <w:rtl/>
+          <w:lang w:val="en-US"/>
+        </w:rPr>
+        <w:t xml:space="preserve">, </w:t>
+      </w:r>
+      <w:r>
+        <w:rPr>
+          <w:rFonts w:hint="cs"/>
+          <w:rtl/>
+          <w:lang w:val="en-US"/>
+        </w:rPr>
+        <w:t xml:space="preserve">אם האלגוריתם </w:t>
+      </w:r>
+      <w:r>
+        <w:rPr>
+          <w:rFonts w:hint="cs"/>
+          <w:rtl/>
+          <w:lang w:val="en-US"/>
+        </w:rPr>
+        <w:t xml:space="preserve">רץ </w:t>
+      </w:r>
+      <w:r>
+        <w:rPr>
+          <w:rFonts w:hint="cs"/>
+          <w:rtl/>
+          <w:lang w:val="en-US"/>
+        </w:rPr>
+        <w:t>ויוצאים מהמערכת, מפסיקים אותו ומקבלים את תוצאת הסיום רגע לפני היציאה.</w:t>
+      </w:r>
+    </w:p>
+    <w:p>
+      <w:pPr>
+        <w:pBdr>
+          <w:bottom w:val="single" w:sz="6" w:space="1" w:color="auto"/>
+        </w:pBdr>
+        <w:bidi/>
+      </w:pPr>
+      <w:r>
+        <w:rPr>
+          <w:rFonts w:hint="cs"/>
+          <w:rtl/>
+        </w:rPr>
+        <w:t>* כל עוד האלגוריתם אינו עובד, ניתן לדרוס את הנתונים שנטענו למערכת</w:t>
+      </w:r>
+      <w:r>
+        <w:rPr>
+          <w:lang w:val="en-US"/>
+        </w:rPr>
+        <w:t xml:space="preserve"> </w:t>
+      </w:r>
+      <w:r>
+        <w:rPr>
+          <w:rFonts w:hint="cs"/>
+          <w:rtl/>
+          <w:lang w:val="en-US"/>
+        </w:rPr>
+        <w:t xml:space="preserve"> (כנדרש)</w:t>
+      </w:r>
+      <w:r>
+        <w:rPr>
+          <w:rFonts w:hint="cs"/>
+          <w:rtl/>
+        </w:rPr>
+        <w:t xml:space="preserve"> ע"י טעינת קובץ נוסף באפשרויות 1 או 7. (המערכת תתריע על עך לפני כן</w:t>
+      </w:r>
+      <w:r>
+        <w:rPr>
+          <w:lang w:val="en-US"/>
+        </w:rPr>
+        <w:t xml:space="preserve"> </w:t>
+      </w:r>
+      <w:r>
+        <w:rPr>
+          <w:rFonts w:hint="cs"/>
+          <w:rtl/>
+          <w:lang w:val="en-US"/>
+        </w:rPr>
+        <w:t>אם קיים מידע חיוני</w:t>
+      </w:r>
+      <w:r>
+        <w:rPr>
+          <w:rFonts w:hint="cs"/>
+          <w:rtl/>
+        </w:rPr>
+        <w:t>)</w:t>
+      </w:r>
+    </w:p>
+    <w:p>
+      <w:pPr>
+        <w:pBdr>
+          <w:bottom w:val="single" w:sz="6" w:space="1" w:color="auto"/>
+        </w:pBdr>
+        <w:bidi/>
+        <w:rPr>
+          <w:rtl/>
+          <w:lang w:val="en-US"/>
+        </w:rPr>
+      </w:pPr>
+      <w:r>
+        <w:rPr>
+          <w:rFonts w:hint="cs"/>
+          <w:rtl/>
+          <w:lang w:val="en-US"/>
+        </w:rPr>
+        <w:t>* האלגוריתם מודיע כאשר הוא מגיע לתנאי העציר</w:t>
+      </w:r>
+      <w:r>
+        <w:rPr>
+          <w:rFonts w:hint="cs"/>
+          <w:rtl/>
+          <w:lang w:val="en-US"/>
+        </w:rPr>
+        <w:t>ה</w:t>
+      </w:r>
+      <w:r>
+        <w:rPr>
+          <w:rFonts w:hint="cs"/>
+          <w:rtl/>
+          <w:lang w:val="en-US"/>
+        </w:rPr>
+        <w:t>.</w:t>
+      </w:r>
+    </w:p>
+    <w:p>
+      <w:pPr>
+        <w:pBdr>
+          <w:bottom w:val="single" w:sz="6" w:space="1" w:color="auto"/>
+        </w:pBdr>
+        <w:bidi/>
+        <w:rPr>
           <w:rtl/>
           <w:lang w:val="en-US"/>
         </w:rPr>
@@ -1987,6 +2240,50 @@
           <w:lang w:val="en-US"/>
         </w:rPr>
         <w:t>הגבוהה באותו הדור.</w:t>
+      </w:r>
+    </w:p>
+    <w:p>
+      <w:pPr>
+        <w:pBdr>
+          <w:bottom w:val="single" w:sz="6" w:space="1" w:color="auto"/>
+        </w:pBdr>
+        <w:bidi/>
+        <w:rPr>
+          <w:rFonts w:hint="cs"/>
+          <w:lang w:val="en-US"/>
+        </w:rPr>
+      </w:pPr>
+      <w:r>
+        <w:rPr>
+          <w:rFonts w:hint="cs"/>
+          <w:rtl/>
+          <w:lang w:val="en-US"/>
+        </w:rPr>
+        <w:t xml:space="preserve">* </w:t>
+      </w:r>
+      <w:r>
+        <w:rPr>
+          <w:rFonts w:hint="cs"/>
+          <w:rtl/>
+          <w:lang w:val="en-US"/>
+        </w:rPr>
+        <w:t>בהצגת ההיסטוריה, דור</w:t>
+      </w:r>
+      <w:r>
+        <w:rPr>
+          <w:rFonts w:hint="cs"/>
+          <w:rtl/>
+          <w:lang w:val="en-US"/>
+        </w:rPr>
+        <w:t xml:space="preserve"> 0 </w:t>
+      </w:r>
+      <w:r>
+        <w:rPr>
+          <w:rFonts w:hint="cs"/>
+          <w:rtl/>
+          <w:lang w:val="en-US"/>
+        </w:rPr>
+        <w:t>מתייחס לדור ההתחלתי שנוצר עוד לפני הפעלת האלגוריתם.</w:t>
       </w:r>
     </w:p>
     <w:p>

</xml_diff>

<commit_message>
fixed bugs + readme
</commit_message>
<xml_diff>
--- a/Readme.docx
+++ b/Readme.docx
@@ -144,14 +144,27 @@
               </w:rPr>
               <w:t xml:space="preserve">מייל: </w:t>
             </w:r>
-            <w:hyperlink r:id="rId4" w:history="1">
-              <w:r>
-                <w:rPr>
-                  <w:rStyle w:val="Hyperlink"/>
-                </w:rPr>
-                <w:t>itamaraa@mta.ac.il</w:t>
-              </w:r>
-            </w:hyperlink>
+            <w:r>
+              <w:fldChar w:fldCharType="begin"/>
+            </w:r>
+            <w:r>
+              <w:instrText xml:space="preserve"> HYPERLINK "mailto:itamaraa@mta.ac.il" </w:instrText>
+            </w:r>
+            <w:r>
+              <w:fldChar w:fldCharType="separate"/>
+            </w:r>
+            <w:r>
+              <w:rPr>
+                <w:rStyle w:val="Hyperlink"/>
+              </w:rPr>
+              <w:t>itamaraa@mta.ac.il</w:t>
+            </w:r>
+            <w:r>
+              <w:rPr>
+                <w:rStyle w:val="Hyperlink"/>
+              </w:rPr>
+              <w:fldChar w:fldCharType="end"/>
+            </w:r>
           </w:p>
           <w:p>
             <w:pPr>
@@ -354,7 +367,6 @@
         <w:bidi/>
         <w:ind w:left="1440" w:firstLine="720"/>
         <w:rPr>
-          <w:rFonts w:hint="cs"/>
           <w:b/>
           <w:bCs/>
           <w:rtl/>
@@ -564,6 +576,7 @@
         </w:rPr>
         <w:t xml:space="preserve"> או עם חצים </w:t>
       </w:r>
+      <w:proofErr w:type="spellStart"/>
       <w:r>
         <w:rPr>
           <w:b/>
@@ -572,6 +585,7 @@
         </w:rPr>
         <w:t>prev</w:t>
       </w:r>
+      <w:proofErr w:type="spellEnd"/>
       <w:r>
         <w:rPr>
           <w:b/>
@@ -681,8 +695,18 @@
           <w:bCs/>
           <w:lang w:val="en-US"/>
         </w:rPr>
-        <w:t>next/prev</w:t>
-      </w:r>
+        <w:t>next/</w:t>
+      </w:r>
+      <w:proofErr w:type="spellStart"/>
+      <w:r>
+        <w:rPr>
+          <w:b/>
+          <w:bCs/>
+          <w:lang w:val="en-US"/>
+        </w:rPr>
+        <w:t>prev</w:t>
+      </w:r>
+      <w:proofErr w:type="spellEnd"/>
       <w:r>
         <w:rPr>
           <w:rFonts w:hint="cs"/>
@@ -1195,12 +1219,14 @@
         </w:rPr>
         <w:t xml:space="preserve">- כדי להציג את הפתרון הטוב ביותר יש לסמן ב </w:t>
       </w:r>
+      <w:proofErr w:type="spellStart"/>
       <w:r>
         <w:rPr>
           <w:lang w:val="en-US"/>
         </w:rPr>
         <w:t>combobox</w:t>
       </w:r>
+      <w:proofErr w:type="spellEnd"/>
       <w:r>
         <w:rPr>
           <w:rFonts w:hint="cs"/>
@@ -1250,12 +1276,14 @@
         </w:rPr>
         <w:t xml:space="preserve">- ה </w:t>
       </w:r>
+      <w:proofErr w:type="spellStart"/>
       <w:r>
         <w:rPr>
           <w:lang w:val="en-US"/>
         </w:rPr>
         <w:t>progressbars</w:t>
       </w:r>
+      <w:proofErr w:type="spellEnd"/>
       <w:r>
         <w:rPr>
           <w:rFonts w:hint="cs"/>
@@ -1458,8 +1486,6 @@
         </w:pBdr>
         <w:bidi/>
         <w:rPr>
-          <w:rFonts w:hint="cs"/>
-          <w:rtl/>
           <w:lang w:val="en-US"/>
         </w:rPr>
       </w:pPr>
@@ -1521,10 +1547,49 @@
         </w:pBdr>
         <w:bidi/>
         <w:rPr>
-          <w:rtl/>
-          <w:lang w:val="en-US"/>
-        </w:rPr>
-      </w:pPr>
+          <w:rFonts w:hint="cs"/>
+          <w:rtl/>
+          <w:lang w:val="en-US"/>
+        </w:rPr>
+      </w:pPr>
+      <w:r>
+        <w:rPr>
+          <w:rFonts w:hint="cs"/>
+          <w:rtl/>
+          <w:lang w:val="en-US"/>
+        </w:rPr>
+        <w:t xml:space="preserve">- ניתן לטעון קובץ </w:t>
+      </w:r>
+      <w:r>
+        <w:rPr>
+          <w:rFonts w:hint="cs"/>
+          <w:rtl/>
+          <w:lang w:val="en-US"/>
+        </w:rPr>
+        <w:t xml:space="preserve">רק כשהאלגוריתם עצר (בין אם סיים, לא הופעל, או לחיצה על </w:t>
+      </w:r>
+      <w:r>
+        <w:rPr>
+          <w:lang w:val="en-US"/>
+        </w:rPr>
+        <w:t>stop</w:t>
+      </w:r>
+      <w:r>
+        <w:rPr>
+          <w:rFonts w:hint="cs"/>
+          <w:rtl/>
+          <w:lang w:val="en-US"/>
+        </w:rPr>
+        <w:t>)</w:t>
+      </w:r>
+      <w:r>
+        <w:rPr>
+          <w:rFonts w:hint="cs"/>
+          <w:rtl/>
+          <w:lang w:val="en-US"/>
+        </w:rPr>
+        <w:t>.</w:t>
+      </w:r>
     </w:p>
     <w:p>
       <w:pPr>
@@ -1540,6 +1605,18 @@
     </w:p>
     <w:p>
       <w:pPr>
+        <w:pBdr>
+          <w:bottom w:val="single" w:sz="6" w:space="1" w:color="auto"/>
+        </w:pBdr>
+        <w:bidi/>
+        <w:rPr>
+          <w:rtl/>
+          <w:lang w:val="en-US"/>
+        </w:rPr>
+      </w:pPr>
+    </w:p>
+    <w:p>
+      <w:pPr>
         <w:bidi/>
         <w:rPr>
           <w:rtl/>
@@ -1636,12 +1713,14 @@
         </w:rPr>
         <w:t xml:space="preserve"> ובו כל קומפוננטות ה </w:t>
       </w:r>
+      <w:proofErr w:type="spellStart"/>
       <w:r>
         <w:rPr>
           <w:lang w:val="en-US"/>
         </w:rPr>
         <w:t>fxml</w:t>
       </w:r>
+      <w:proofErr w:type="spellEnd"/>
       <w:r>
         <w:rPr>
           <w:rFonts w:hint="cs"/>
@@ -1672,12 +1751,14 @@
         </w:rPr>
         <w:t xml:space="preserve"> בו גם הפעלת האפליקציה במחלקה </w:t>
       </w:r>
+      <w:proofErr w:type="spellStart"/>
       <w:r>
         <w:rPr>
           <w:lang w:val="en-US"/>
         </w:rPr>
         <w:t>MainApplication</w:t>
       </w:r>
+      <w:proofErr w:type="spellEnd"/>
       <w:r>
         <w:rPr>
           <w:rFonts w:hint="cs"/>
@@ -1694,6 +1775,7 @@
         </w:rPr>
         <w:t xml:space="preserve"> בנוסף יצרנו </w:t>
       </w:r>
+      <w:proofErr w:type="spellStart"/>
       <w:r>
         <w:rPr>
           <w:rFonts w:hint="cs"/>
@@ -1707,6 +1789,7 @@
         </w:rPr>
         <w:t>dapter</w:t>
       </w:r>
+      <w:proofErr w:type="spellEnd"/>
       <w:r>
         <w:rPr>
           <w:rFonts w:hint="cs"/>
@@ -1747,12 +1830,14 @@
         </w:rPr>
         <w:t xml:space="preserve">יצרנו אובייקט </w:t>
       </w:r>
+      <w:proofErr w:type="spellStart"/>
       <w:r>
         <w:rPr>
           <w:lang w:val="en-US"/>
         </w:rPr>
         <w:t>EngineModel</w:t>
       </w:r>
+      <w:proofErr w:type="spellEnd"/>
       <w:r>
         <w:rPr>
           <w:rFonts w:hint="cs"/>
@@ -1865,12 +1950,14 @@
         </w:rPr>
         <w:t xml:space="preserve">, אותם מפעיל </w:t>
       </w:r>
+      <w:proofErr w:type="spellStart"/>
       <w:r>
         <w:rPr>
           <w:lang w:val="en-US"/>
         </w:rPr>
         <w:t>UIAdapter</w:t>
       </w:r>
+      <w:proofErr w:type="spellEnd"/>
       <w:r>
         <w:rPr>
           <w:rFonts w:hint="cs"/>
@@ -1953,6 +2040,7 @@
         </w:rPr>
         <w:t xml:space="preserve">במודול </w:t>
       </w:r>
+      <w:proofErr w:type="spellStart"/>
       <w:r>
         <w:rPr>
           <w:rFonts w:hint="cs"/>
@@ -1970,6 +2058,7 @@
         </w:rPr>
         <w:t>volutionAlgorithm</w:t>
       </w:r>
+      <w:proofErr w:type="spellEnd"/>
       <w:r>
         <w:rPr>
           <w:rFonts w:hint="cs"/>
@@ -2002,12 +2091,14 @@
         </w:rPr>
         <w:t xml:space="preserve">את הממשק </w:t>
       </w:r>
+      <w:proofErr w:type="spellStart"/>
       <w:r>
         <w:rPr>
           <w:lang w:val="en-US"/>
         </w:rPr>
         <w:t>StopCondition</w:t>
       </w:r>
+      <w:proofErr w:type="spellEnd"/>
       <w:r>
         <w:rPr>
           <w:rFonts w:hint="cs"/>

</xml_diff>